<commit_message>
Adición de informe final mapa final
</commit_message>
<xml_diff>
--- a/Informe_Salida/Vibrio_InformeFinal.docx
+++ b/Informe_Salida/Vibrio_InformeFinal.docx
@@ -1,6 +1,6 @@
 
 <file path=word/document.xml><?xml version="1.0" encoding="utf-8"?>
-<w:document xmlns:wpc="http://schemas.microsoft.com/office/word/2010/wordprocessingCanvas" xmlns:cx="http://schemas.microsoft.com/office/drawing/2014/chartex" xmlns:cx1="http://schemas.microsoft.com/office/drawing/2015/9/8/chartex" xmlns:cx2="http://schemas.microsoft.com/office/drawing/2015/10/21/chartex" xmlns:cx3="http://schemas.microsoft.com/office/drawing/2016/5/9/chartex" xmlns:cx4="http://schemas.microsoft.com/office/drawing/2016/5/10/chartex" xmlns:cx5="http://schemas.microsoft.com/office/drawing/2016/5/11/chartex" xmlns:cx6="http://schemas.microsoft.com/office/drawing/2016/5/12/chartex" xmlns:cx7="http://schemas.microsoft.com/office/drawing/2016/5/13/chartex" xmlns:cx8="http://schemas.microsoft.com/office/drawing/2016/5/14/chartex" xmlns:mc="http://schemas.openxmlformats.org/markup-compatibility/2006" xmlns:aink="http://schemas.microsoft.com/office/drawing/2016/ink" xmlns:am3d="http://schemas.microsoft.com/office/drawing/2017/model3d" xmlns:o="urn:schemas-microsoft-com:office:office" xmlns:oel="http://schemas.microsoft.com/office/2019/extlst" xmlns:r="http://schemas.openxmlformats.org/officeDocument/2006/relationships" xmlns:m="http://schemas.openxmlformats.org/officeDocument/2006/math" xmlns:v="urn:schemas-microsoft-com:vml" xmlns:wp14="http://schemas.microsoft.com/office/word/2010/wordprocessingDrawing" xmlns:wp="http://schemas.openxmlformats.org/drawingml/2006/wordprocessingDrawing" xmlns:w10="urn:schemas-microsoft-com:office:word" xmlns:w="http://schemas.openxmlformats.org/wordprocessingml/2006/main" xmlns:w14="http://schemas.microsoft.com/office/word/2010/wordml" xmlns:w15="http://schemas.microsoft.com/office/word/2012/wordml" xmlns:w16cex="http://schemas.microsoft.com/office/word/2018/wordml/cex" xmlns:w16cid="http://schemas.microsoft.com/office/word/2016/wordml/cid" xmlns:w16="http://schemas.microsoft.com/office/word/2018/wordml" xmlns:w16du="http://schemas.microsoft.com/office/word/2023/wordml/word16du" xmlns:w16sdtdh="http://schemas.microsoft.com/office/word/2020/wordml/sdtdatahash" xmlns:w16se="http://schemas.microsoft.com/office/word/2015/wordml/symex" xmlns:wpg="http://schemas.microsoft.com/office/word/2010/wordprocessingGroup" xmlns:wpi="http://schemas.microsoft.com/office/word/2010/wordprocessingInk" xmlns:wne="http://schemas.microsoft.com/office/word/2006/wordml" xmlns:wps="http://schemas.microsoft.com/office/word/2010/wordprocessingShape" mc:Ignorable="w14 w15 w16se w16cid w16 w16cex w16sdtdh wp14">
+<w:document xmlns:wpc="http://schemas.microsoft.com/office/word/2010/wordprocessingCanvas" xmlns:cx="http://schemas.microsoft.com/office/drawing/2014/chartex" xmlns:cx1="http://schemas.microsoft.com/office/drawing/2015/9/8/chartex" xmlns:cx2="http://schemas.microsoft.com/office/drawing/2015/10/21/chartex" xmlns:cx3="http://schemas.microsoft.com/office/drawing/2016/5/9/chartex" xmlns:cx4="http://schemas.microsoft.com/office/drawing/2016/5/10/chartex" xmlns:cx5="http://schemas.microsoft.com/office/drawing/2016/5/11/chartex" xmlns:cx6="http://schemas.microsoft.com/office/drawing/2016/5/12/chartex" xmlns:cx7="http://schemas.microsoft.com/office/drawing/2016/5/13/chartex" xmlns:cx8="http://schemas.microsoft.com/office/drawing/2016/5/14/chartex" xmlns:mc="http://schemas.openxmlformats.org/markup-compatibility/2006" xmlns:aink="http://schemas.microsoft.com/office/drawing/2016/ink" xmlns:am3d="http://schemas.microsoft.com/office/drawing/2017/model3d" xmlns:o="urn:schemas-microsoft-com:office:office" xmlns:r="http://schemas.openxmlformats.org/officeDocument/2006/relationships" xmlns:m="http://schemas.openxmlformats.org/officeDocument/2006/math" xmlns:v="urn:schemas-microsoft-com:vml" xmlns:wp14="http://schemas.microsoft.com/office/word/2010/wordprocessingDrawing" xmlns:wp="http://schemas.openxmlformats.org/drawingml/2006/wordprocessingDrawing" xmlns:w10="urn:schemas-microsoft-com:office:word" xmlns:w="http://schemas.openxmlformats.org/wordprocessingml/2006/main" xmlns:w14="http://schemas.microsoft.com/office/word/2010/wordml" xmlns:w15="http://schemas.microsoft.com/office/word/2012/wordml" xmlns:w16cex="http://schemas.microsoft.com/office/word/2018/wordml/cex" xmlns:w16cid="http://schemas.microsoft.com/office/word/2016/wordml/cid" xmlns:w16="http://schemas.microsoft.com/office/word/2018/wordml" xmlns:w16sdtdh="http://schemas.microsoft.com/office/word/2020/wordml/sdtdatahash" xmlns:w16se="http://schemas.microsoft.com/office/word/2015/wordml/symex" xmlns:wpg="http://schemas.microsoft.com/office/word/2010/wordprocessingGroup" xmlns:wpi="http://schemas.microsoft.com/office/word/2010/wordprocessingInk" xmlns:wne="http://schemas.microsoft.com/office/word/2006/wordml" xmlns:wps="http://schemas.microsoft.com/office/word/2010/wordprocessingShape" mc:Ignorable="w14 w15 w16se w16cid w16 w16cex w16sdtdh wp14">
   <w:body>
     <w:p>
       <w:pPr>
@@ -1934,235 +1934,852 @@
         <w:rPr>
           <w:lang w:val="es-ES_tradnl"/>
         </w:rPr>
+        <w:t>Introducción</w:t>
+      </w:r>
+    </w:p>
+    <w:p>
+      <w:r>
+        <w:t xml:space="preserve">La familia </w:t>
+      </w:r>
+      <w:proofErr w:type="spellStart"/>
+      <w:r>
+        <w:t>Vibrionaceae</w:t>
+      </w:r>
+      <w:proofErr w:type="spellEnd"/>
+      <w:r>
+        <w:t xml:space="preserve"> está compuesta por una amplia variedad de bacterias heterótrofas</w:t>
+      </w:r>
+      <w:r>
+        <w:t xml:space="preserve"> autóctonas</w:t>
+      </w:r>
+      <w:r>
+        <w:t xml:space="preserve"> </w:t>
+      </w:r>
+      <w:r>
+        <w:t>que,</w:t>
+      </w:r>
+      <w:r>
+        <w:t xml:space="preserve"> a diferencia de otros géneros bacterianos, la mayoría de sus especies se encuentran en ambientes marinos y estuarinos debido a su necesidad de sodio para crecer (Oliver &amp; Oliver, K, 2007). </w:t>
+      </w:r>
+      <w:r>
+        <w:t xml:space="preserve">Dentro del género </w:t>
+      </w:r>
+      <w:r>
+        <w:rPr>
+          <w:i/>
+          <w:iCs/>
+        </w:rPr>
+        <w:t>Vibrio</w:t>
+      </w:r>
+      <w:r>
+        <w:t xml:space="preserve">, existen alrededor de </w:t>
+      </w:r>
+      <w:r>
+        <w:t>115</w:t>
+      </w:r>
+      <w:r>
+        <w:t xml:space="preserve"> especies confirmadas de bacilos Gram-negativos</w:t>
+      </w:r>
+      <w:r>
+        <w:t>, de las cuales aproximadamente una docena pueden ser potencialmente infecciosas para los seres humanos</w:t>
+      </w:r>
+      <w:r>
+        <w:t xml:space="preserve"> </w:t>
+      </w:r>
+      <w:r>
+        <w:fldChar w:fldCharType="begin"/>
+      </w:r>
+      <w:r>
+        <w:instrText xml:space="preserve"> ADDIN ZOTERO_ITEM CSL_CITATION {"citationID":"1sCzLXCJ","properties":{"formattedCitation":"(Wong et\\uc0\\u160{}al., 2019)","plainCitation":"(Wong et al., 2019)","noteIndex":0},"citationItems":[{"id":4789,"uris":["http://zotero.org/users/8864020/items/NVZSSPEG"],"uri":["http://zotero.org/users/8864020/items/NVZSSPEG"],"itemData":{"id":4789,"type":"article-journal","abstract":"We measured Vibrio spp. distribution and community profile in the tropical estuary of Port Klang and coastal water of Port Dickson, Malaysia. Vibrio spp. abundance ranged from 15 to 2395 colony forming units mL−1, and was driven by salinity and chlorophyll a (Chl a) concentration. However, the effect of salinity was pronounced only when salinity was &lt;20 ppt. A total of 27 Vibrio spp. were identified, and the Vibrio spp. community at Port Dickson was more diverse (H′ = 1.94 ± 0.21). However species composition between Port Dickson and Port Klang were similar. Two frequently occurring Vibrio spp. were V. owensii and V. rotiferianus, which exhibited relatively higher growth rates (ANCOVA: F &gt; 4.338, P &lt; 0.05). Co-culture experiments between fast- and slow-growing Vibrio spp. revealed that fast-growing Vibrio spp. (r-strategists) were overwhelmed by slower-growing Vibrio spp. (K-strategists) when nutrient conditions were set towards oligotrophy. In response to resource availability, the intrinsic growth strategy of each Vibrio spp. determined its occurrence and the development of Vibrio spp. community composition.","container-title":"FEMS Microbiology Ecology","DOI":"10.1093/femsec/fiz176","ISSN":"0168-6496, 1574-6941","issue":"11","language":"en","page":"fiz176","source":"DOI.org (Crossref)","title":"Environmental control of Vibrio spp. abundance and community structure in tropical waters","volume":"95","author":[{"family":"Wong","given":"Yi You"},{"family":"Lee","given":"Choon Weng"},{"family":"Bong","given":"Chui Wei"},{"family":"Lim","given":"Joon Hai"},{"family":"Narayanan","given":"Kumaran"},{"family":"Sim","given":"Edmund Ui Hang"}],"issued":{"date-parts":[["2019",11,1]]}}}],"schema":"https://github.com/citation-style-language/schema/raw/master/csl-citation.json"} </w:instrText>
+      </w:r>
+      <w:r>
+        <w:fldChar w:fldCharType="separate"/>
+      </w:r>
+      <w:r>
+        <w:rPr>
+          <w:rFonts w:cs="Times New Roman"/>
+        </w:rPr>
+        <w:t>(Wong et </w:t>
+      </w:r>
+      <w:proofErr w:type="spellStart"/>
+      <w:r>
+        <w:rPr>
+          <w:rFonts w:cs="Times New Roman"/>
+        </w:rPr>
+        <w:t>al</w:t>
+      </w:r>
+      <w:proofErr w:type="spellEnd"/>
+      <w:r>
+        <w:rPr>
+          <w:rFonts w:cs="Times New Roman"/>
+        </w:rPr>
+        <w:t>., 2019)</w:t>
+      </w:r>
+      <w:r>
+        <w:fldChar w:fldCharType="end"/>
+      </w:r>
+      <w:r>
+        <w:t>.</w:t>
+      </w:r>
+    </w:p>
+    <w:p>
+      <w:r>
+        <w:t xml:space="preserve">Las especies de </w:t>
+      </w:r>
+      <w:r>
+        <w:rPr>
+          <w:i/>
+          <w:iCs/>
+        </w:rPr>
+        <w:t>Vibrio</w:t>
+      </w:r>
+      <w:r>
+        <w:t xml:space="preserve"> muestran diferencias en su distribución y abundancia </w:t>
+      </w:r>
+      <w:r>
+        <w:t>a nivel global</w:t>
+      </w:r>
+      <w:r>
+        <w:t xml:space="preserve"> </w:t>
+      </w:r>
+      <w:r>
+        <w:fldChar w:fldCharType="begin"/>
+      </w:r>
+      <w:r>
+        <w:instrText xml:space="preserve"> ADDIN ZOTERO_ITEM CSL_CITATION {"citationID":"yfJLfojY","properties":{"formattedCitation":"(Thompson et\\uc0\\u160{}al., 2006)","plainCitation":"(Thompson et al., 2006)","noteIndex":0},"citationItems":[{"id":4772,"uris":["http://zotero.org/users/8864020/items/HYUBJKX6"],"uri":["http://zotero.org/users/8864020/items/HYUBJKX6"],"itemData":{"id":4772,"type":"book","call-number":"QR82.S6 B56 2006","event-place":"Washington, D.C","ISBN":"978-1-55581-365-9","language":"en","note":"OCLC: ocm62341991","number-of-pages":"423","publisher":"ASM Press","publisher-place":"Washington, D.C","source":"Library of Congress ISBN","title":"The biology of vibrios","editor":[{"family":"Thompson","given":"Fabiano Lopes"},{"family":"Austin","given":"B."},{"family":"Swings","given":"J. G."},{"family":"American Society for Microbiology","given":""}],"issued":{"date-parts":[["2006"]]}}}],"schema":"https://github.com/citation-style-language/schema/raw/master/csl-citation.json"} </w:instrText>
+      </w:r>
+      <w:r>
+        <w:fldChar w:fldCharType="separate"/>
+      </w:r>
+      <w:r>
+        <w:rPr>
+          <w:rFonts w:cs="Times New Roman"/>
+        </w:rPr>
+        <w:t>(Thompson et al., 2006)</w:t>
+      </w:r>
+      <w:r>
+        <w:fldChar w:fldCharType="end"/>
+      </w:r>
+      <w:r>
+        <w:t xml:space="preserve">. En general, las especies de </w:t>
+      </w:r>
+      <w:r>
+        <w:rPr>
+          <w:i/>
+          <w:iCs/>
+        </w:rPr>
+        <w:t>Vibrio</w:t>
+      </w:r>
+      <w:r>
+        <w:t xml:space="preserve"> son más abundantes y diversas en ambientes tropicales y se puede encontrar en el medio todo el año. En contraste, en los ambientes </w:t>
+      </w:r>
+      <w:r>
         <w:lastRenderedPageBreak/>
-        <w:t>Introducción</w:t>
+        <w:t xml:space="preserve">boreales, como los del Ártico, las especies de </w:t>
+      </w:r>
+      <w:r>
+        <w:rPr>
+          <w:i/>
+          <w:iCs/>
+        </w:rPr>
+        <w:t>Vibrio</w:t>
+      </w:r>
+      <w:r>
+        <w:t xml:space="preserve"> son menos abundantes y menos diversas debido a las bajas temperaturas, aunque durante el invierno se puede haber presencias de organismos viables, pero no </w:t>
+      </w:r>
+      <w:r>
+        <w:t>cultivables.</w:t>
+      </w:r>
+      <w:r>
+        <w:t xml:space="preserve"> Además, los ambientes boreales suelen estar dominados por especies de </w:t>
+      </w:r>
+      <w:r>
+        <w:rPr>
+          <w:i/>
+          <w:iCs/>
+        </w:rPr>
+        <w:t>Vibrio</w:t>
+      </w:r>
+      <w:r>
+        <w:t xml:space="preserve"> </w:t>
+      </w:r>
+      <w:proofErr w:type="spellStart"/>
+      <w:r>
+        <w:t>psicrófilas</w:t>
+      </w:r>
+      <w:proofErr w:type="spellEnd"/>
+      <w:r>
+        <w:t xml:space="preserve">, que pueden crecer a bajas temperaturas, mientras que en los ambientes tropicales predominan las especies de </w:t>
+      </w:r>
+      <w:r>
+        <w:rPr>
+          <w:i/>
+          <w:iCs/>
+        </w:rPr>
+        <w:t>Vibrio</w:t>
+      </w:r>
+      <w:r>
+        <w:t xml:space="preserve"> mesófilas, que pueden crecer a temperaturas más cálidas </w:t>
+      </w:r>
+      <w:r>
+        <w:fldChar w:fldCharType="begin"/>
+      </w:r>
+      <w:r>
+        <w:instrText xml:space="preserve"> ADDIN ZOTERO_ITEM CSL_CITATION {"citationID":"eEmVaHdj","properties":{"formattedCitation":"(Thompson et\\uc0\\u160{}al., 2006)","plainCitation":"(Thompson et al., 2006)","noteIndex":0},"citationItems":[{"id":4772,"uris":["http://zotero.org/users/8864020/items/HYUBJKX6"],"uri":["http://zotero.org/users/8864020/items/HYUBJKX6"],"itemData":{"id":4772,"type":"book","call-number":"QR82.S6 B56 2006","event-place":"Washington, D.C","ISBN":"978-1-55581-365-9","language":"en","note":"OCLC: ocm62341991","number-of-pages":"423","publisher":"ASM Press","publisher-place":"Washington, D.C","source":"Library of Congress ISBN","title":"The biology of vibrios","editor":[{"family":"Thompson","given":"Fabiano Lopes"},{"family":"Austin","given":"B."},{"family":"Swings","given":"J. G."},{"family":"American Society for Microbiology","given":""}],"issued":{"date-parts":[["2006"]]}}}],"schema":"https://github.com/citation-style-language/schema/raw/master/csl-citation.json"} </w:instrText>
+      </w:r>
+      <w:r>
+        <w:fldChar w:fldCharType="separate"/>
+      </w:r>
+      <w:r>
+        <w:rPr>
+          <w:rFonts w:cs="Times New Roman"/>
+        </w:rPr>
+        <w:t>(Thompson et al., 2006)</w:t>
+      </w:r>
+      <w:r>
+        <w:fldChar w:fldCharType="end"/>
+      </w:r>
+      <w:r>
+        <w:t>.</w:t>
+      </w:r>
+    </w:p>
+    <w:p>
+      <w:r>
+        <w:t xml:space="preserve">Las especies de </w:t>
+      </w:r>
+      <w:r>
+        <w:rPr>
+          <w:i/>
+          <w:iCs/>
+        </w:rPr>
+        <w:t>Vibrio</w:t>
+      </w:r>
+      <w:r>
+        <w:t xml:space="preserve"> están asociadas a la causa de enfermedades en peces, camarones y corales y también en humanos </w:t>
+      </w:r>
+      <w:r>
+        <w:fldChar w:fldCharType="begin"/>
+      </w:r>
+      <w:r>
+        <w:instrText xml:space="preserve"> ADDIN ZOTERO_ITEM CSL_CITATION {"citationID":"0tr0bPzj","properties":{"formattedCitation":"(Ceccarelli &amp; Colwell, 2014; Rosenberg &amp; Falkovitz, 2004; Thompson et\\uc0\\u160{}al., 2006)","plainCitation":"(Ceccarelli &amp; Colwell, 2014; Rosenberg &amp; Falkovitz, 2004; Thompson et al., 2006)","noteIndex":0},"citationItems":[{"id":4692,"uris":["http://zotero.org/users/8864020/items/DU2NBUZU"],"uri":["http://zotero.org/users/8864020/items/DU2NBUZU"],"itemData":{"id":4692,"type":"article-journal","container-title":"Frontiers in Microbiology","DOI":"10.3389/fmicb.2014.00256","ISSN":"1664-302X","journalAbbreviation":"Front. Microbiol.","language":"en","source":"DOI.org (Crossref)","title":"Vibrio ecology, pathogenesis, and evolution","URL":"http://journal.frontiersin.org/article/10.3389/fmicb.2014.00256/abstract","volume":"5","author":[{"family":"Ceccarelli","given":"Daniela"},{"family":"Colwell","given":"Rita R."}],"accessed":{"date-parts":[["2023",4,24]]},"issued":{"date-parts":[["2014",5,28]]}}},{"id":4790,"uris":["http://zotero.org/users/8864020/items/W2ASJTMH"],"uri":["http://zotero.org/users/8864020/items/W2ASJTMH"],"itemData":{"id":4790,"type":"article-journal","container-title":"Annu. Rev. Microbiol.","note":"publisher: Annual Reviews","page":"143–159","title":"The Vibrio shiloi/Oculina patagonica model system of coral bleaching","volume":"58","author":[{"family":"Rosenberg","given":"Eugene"},{"family":"Falkovitz","given":"Leah"}],"issued":{"date-parts":[["2004"]]}}},{"id":4772,"uris":["http://zotero.org/users/8864020/items/HYUBJKX6"],"uri":["http://zotero.org/users/8864020/items/HYUBJKX6"],"itemData":{"id":4772,"type":"book","call-number":"QR82.S6 B56 2006","event-place":"Washington, D.C","ISBN":"978-1-55581-365-9","language":"en","note":"OCLC: ocm62341991","number-of-pages":"423","publisher":"ASM Press","publisher-place":"Washington, D.C","source":"Library of Congress ISBN","title":"The biology of vibrios","editor":[{"family":"Thompson","given":"Fabiano Lopes"},{"family":"Austin","given":"B."},{"family":"Swings","given":"J. G."},{"family":"American Society for Microbiology","given":""}],"issued":{"date-parts":[["2006"]]}}}],"schema":"https://github.com/citation-style-language/schema/raw/master/csl-citation.json"} </w:instrText>
+      </w:r>
+      <w:r>
+        <w:fldChar w:fldCharType="separate"/>
+      </w:r>
+      <w:r>
+        <w:rPr>
+          <w:rFonts w:cs="Times New Roman"/>
+        </w:rPr>
+        <w:t>(</w:t>
+      </w:r>
+      <w:proofErr w:type="spellStart"/>
+      <w:r>
+        <w:rPr>
+          <w:rFonts w:cs="Times New Roman"/>
+        </w:rPr>
+        <w:t>Ceccarelli</w:t>
+      </w:r>
+      <w:proofErr w:type="spellEnd"/>
+      <w:r>
+        <w:rPr>
+          <w:rFonts w:cs="Times New Roman"/>
+        </w:rPr>
+        <w:t xml:space="preserve"> &amp; </w:t>
+      </w:r>
+      <w:proofErr w:type="spellStart"/>
+      <w:r>
+        <w:rPr>
+          <w:rFonts w:cs="Times New Roman"/>
+        </w:rPr>
+        <w:t>Colwell</w:t>
+      </w:r>
+      <w:proofErr w:type="spellEnd"/>
+      <w:r>
+        <w:rPr>
+          <w:rFonts w:cs="Times New Roman"/>
+        </w:rPr>
+        <w:t xml:space="preserve">, 2014; Rosenberg &amp; </w:t>
+      </w:r>
+      <w:proofErr w:type="spellStart"/>
+      <w:r>
+        <w:rPr>
+          <w:rFonts w:cs="Times New Roman"/>
+        </w:rPr>
+        <w:t>Falkovitz</w:t>
+      </w:r>
+      <w:proofErr w:type="spellEnd"/>
+      <w:r>
+        <w:rPr>
+          <w:rFonts w:cs="Times New Roman"/>
+        </w:rPr>
+        <w:t>, 2004; Thompson et al., 2006)</w:t>
+      </w:r>
+      <w:r>
+        <w:fldChar w:fldCharType="end"/>
+      </w:r>
+      <w:r>
+        <w:t xml:space="preserve">. </w:t>
+      </w:r>
+      <w:r>
+        <w:t xml:space="preserve">La especie patogénica más común del género </w:t>
+      </w:r>
+      <w:r>
+        <w:rPr>
+          <w:i/>
+          <w:iCs/>
+        </w:rPr>
+        <w:t>Vibrio</w:t>
+      </w:r>
+      <w:r>
+        <w:t xml:space="preserve"> es </w:t>
+      </w:r>
+      <w:r>
+        <w:rPr>
+          <w:i/>
+          <w:iCs/>
+        </w:rPr>
+        <w:t xml:space="preserve">V. </w:t>
+      </w:r>
+      <w:proofErr w:type="spellStart"/>
+      <w:r>
+        <w:rPr>
+          <w:i/>
+          <w:iCs/>
+        </w:rPr>
+        <w:t>cholerae</w:t>
+      </w:r>
+      <w:proofErr w:type="spellEnd"/>
+      <w:r>
+        <w:t>, causante del Cólera, esta enfermedad se puede producir por la ingesta de alimentos o agua contaminada con este patógeno</w:t>
+      </w:r>
+      <w:r>
+        <w:t xml:space="preserve"> </w:t>
+      </w:r>
+      <w:r>
+        <w:fldChar w:fldCharType="begin"/>
+      </w:r>
+      <w:r>
+        <w:instrText xml:space="preserve"> ADDIN ZOTERO_ITEM CSL_CITATION {"citationID":"d3pu4F1H","properties":{"formattedCitation":"(Thompson et\\uc0\\u160{}al., 2006)","plainCitation":"(Thompson et al., 2006)","noteIndex":0},"citationItems":[{"id":4772,"uris":["http://zotero.org/users/8864020/items/HYUBJKX6"],"uri":["http://zotero.org/users/8864020/items/HYUBJKX6"],"itemData":{"id":4772,"type":"book","call-number":"QR82.S6 B56 2006","event-place":"Washington, D.C","ISBN":"978-1-55581-365-9","language":"en","note":"OCLC: ocm62341991","number-of-pages":"423","publisher":"ASM Press","publisher-place":"Washington, D.C","source":"Library of Congress ISBN","title":"The biology of vibrios","editor":[{"family":"Thompson","given":"Fabiano Lopes"},{"family":"Austin","given":"B."},{"family":"Swings","given":"J. G."},{"family":"American Society for Microbiology","given":""}],"issued":{"date-parts":[["2006"]]}}}],"schema":"https://github.com/citation-style-language/schema/raw/master/csl-citation.json"} </w:instrText>
+      </w:r>
+      <w:r>
+        <w:fldChar w:fldCharType="separate"/>
+      </w:r>
+      <w:r>
+        <w:rPr>
+          <w:rFonts w:cs="Times New Roman"/>
+        </w:rPr>
+        <w:t>(Thompson et al., 2006)</w:t>
+      </w:r>
+      <w:r>
+        <w:fldChar w:fldCharType="end"/>
+      </w:r>
+      <w:r>
+        <w:t xml:space="preserve">. Otras de las especies dentro de este género que puede causar enfermedades graves es la </w:t>
+      </w:r>
+      <w:r>
+        <w:rPr>
+          <w:i/>
+          <w:iCs/>
+        </w:rPr>
+        <w:t xml:space="preserve">V. </w:t>
+      </w:r>
+      <w:proofErr w:type="spellStart"/>
+      <w:r>
+        <w:rPr>
+          <w:i/>
+          <w:iCs/>
+        </w:rPr>
+        <w:t>parahaemolyticus</w:t>
+      </w:r>
+      <w:proofErr w:type="spellEnd"/>
+      <w:r>
+        <w:t xml:space="preserve"> y </w:t>
+      </w:r>
+      <w:r>
+        <w:rPr>
+          <w:i/>
+          <w:iCs/>
+        </w:rPr>
+        <w:t xml:space="preserve">V. </w:t>
+      </w:r>
+      <w:proofErr w:type="spellStart"/>
+      <w:r>
+        <w:rPr>
+          <w:i/>
+          <w:iCs/>
+        </w:rPr>
+        <w:t>vulnificus</w:t>
+      </w:r>
+      <w:proofErr w:type="spellEnd"/>
+      <w:r>
+        <w:t xml:space="preserve"> causantes de la “</w:t>
+      </w:r>
+      <w:proofErr w:type="spellStart"/>
+      <w:r>
+        <w:t>Vibriosis</w:t>
+      </w:r>
+      <w:proofErr w:type="spellEnd"/>
+      <w:r>
+        <w:t xml:space="preserve">”. Las infecciones por </w:t>
+      </w:r>
+      <w:r>
+        <w:rPr>
+          <w:i/>
+          <w:iCs/>
+        </w:rPr>
+        <w:t>Vibrio</w:t>
+      </w:r>
+      <w:r>
+        <w:t xml:space="preserve"> en humanos se asocian a menudo con el consumo reciente de marisco, ya que los </w:t>
+      </w:r>
+      <w:proofErr w:type="spellStart"/>
+      <w:r>
+        <w:rPr>
+          <w:i/>
+          <w:iCs/>
+        </w:rPr>
+        <w:t>Vibrios</w:t>
+      </w:r>
+      <w:proofErr w:type="spellEnd"/>
+      <w:r>
+        <w:t xml:space="preserve"> se encuentran comúnmente en las aguas de estuario y en una variedad de mariscos. </w:t>
+      </w:r>
+      <w:r>
+        <w:t>Algunos</w:t>
+      </w:r>
+      <w:r>
+        <w:t xml:space="preserve"> estudios han demostrado que las muestras de </w:t>
+      </w:r>
+      <w:r>
+        <w:t>comida con productos marinos como los camarones, pescado crudo y los moluscos,</w:t>
+      </w:r>
+      <w:r>
+        <w:t xml:space="preserve"> pueden contener altas Unidades Formadoras de Colonias (UFC) de </w:t>
+      </w:r>
+      <w:r>
+        <w:rPr>
+          <w:i/>
+          <w:iCs/>
+        </w:rPr>
+        <w:t>Vibrio</w:t>
+      </w:r>
+      <w:r>
+        <w:t xml:space="preserve"> </w:t>
+      </w:r>
+      <w:proofErr w:type="spellStart"/>
+      <w:r>
+        <w:t>spp</w:t>
+      </w:r>
+      <w:proofErr w:type="spellEnd"/>
+      <w:r>
+        <w:t xml:space="preserve">., con varias especies </w:t>
+      </w:r>
+      <w:r>
+        <w:t>como</w:t>
+      </w:r>
+      <w:r>
+        <w:rPr>
+          <w:i/>
+          <w:iCs/>
+        </w:rPr>
+        <w:t xml:space="preserve"> V. </w:t>
+      </w:r>
+      <w:proofErr w:type="spellStart"/>
+      <w:r>
+        <w:rPr>
+          <w:i/>
+          <w:iCs/>
+        </w:rPr>
+        <w:t>alginolyticus</w:t>
+      </w:r>
+      <w:proofErr w:type="spellEnd"/>
+      <w:r>
+        <w:rPr>
+          <w:i/>
+          <w:iCs/>
+        </w:rPr>
+        <w:t xml:space="preserve">, V. </w:t>
+      </w:r>
+      <w:proofErr w:type="spellStart"/>
+      <w:r>
+        <w:rPr>
+          <w:i/>
+          <w:iCs/>
+        </w:rPr>
+        <w:t>parahaemolyticus</w:t>
+      </w:r>
+      <w:proofErr w:type="spellEnd"/>
+      <w:r>
+        <w:rPr>
+          <w:i/>
+          <w:iCs/>
+        </w:rPr>
+        <w:t xml:space="preserve">, V. </w:t>
+      </w:r>
+      <w:proofErr w:type="spellStart"/>
+      <w:r>
+        <w:rPr>
+          <w:i/>
+          <w:iCs/>
+        </w:rPr>
+        <w:t>vulnificus</w:t>
+      </w:r>
+      <w:proofErr w:type="spellEnd"/>
+      <w:r>
+        <w:rPr>
+          <w:i/>
+          <w:iCs/>
+        </w:rPr>
+        <w:t xml:space="preserve">, V. </w:t>
+      </w:r>
+      <w:proofErr w:type="spellStart"/>
+      <w:r>
+        <w:rPr>
+          <w:i/>
+          <w:iCs/>
+        </w:rPr>
+        <w:t>fluvialis</w:t>
+      </w:r>
+      <w:proofErr w:type="spellEnd"/>
+      <w:r>
+        <w:rPr>
+          <w:i/>
+          <w:iCs/>
+        </w:rPr>
+        <w:t xml:space="preserve">, V. </w:t>
+      </w:r>
+      <w:proofErr w:type="spellStart"/>
+      <w:r>
+        <w:rPr>
+          <w:i/>
+          <w:iCs/>
+        </w:rPr>
+        <w:t>mimicus</w:t>
+      </w:r>
+      <w:proofErr w:type="spellEnd"/>
+      <w:r>
+        <w:rPr>
+          <w:i/>
+          <w:iCs/>
+        </w:rPr>
+        <w:t xml:space="preserve"> </w:t>
+      </w:r>
+      <w:r>
+        <w:t>y</w:t>
+      </w:r>
+      <w:r>
+        <w:rPr>
+          <w:i/>
+          <w:iCs/>
+        </w:rPr>
+        <w:t xml:space="preserve"> V. cholera</w:t>
+      </w:r>
+      <w:r>
+        <w:t xml:space="preserve">. Vibrio </w:t>
+      </w:r>
+      <w:proofErr w:type="spellStart"/>
+      <w:r>
+        <w:rPr>
+          <w:i/>
+          <w:iCs/>
+        </w:rPr>
+        <w:t>parahaemolyticus</w:t>
+      </w:r>
+      <w:proofErr w:type="spellEnd"/>
+      <w:r>
+        <w:t xml:space="preserve"> está reconocido como la principal causa de gastroenteritis bacteriana asociada al consumo de pescado y marisco en muchas partes del mundo</w:t>
+      </w:r>
+      <w:r>
+        <w:t xml:space="preserve"> </w:t>
+      </w:r>
+      <w:r>
+        <w:fldChar w:fldCharType="begin"/>
+      </w:r>
+      <w:r>
+        <w:instrText xml:space="preserve"> ADDIN ZOTERO_ITEM CSL_CITATION {"citationID":"JZzwqkqY","properties":{"formattedCitation":"(Oliver &amp; Oliver, K, 2007)","plainCitation":"(Oliver &amp; Oliver, K, 2007)","noteIndex":0},"citationItems":[{"id":4687,"uris":["http://zotero.org/users/8864020/items/MFMWBKH8"],"uri":["http://zotero.org/users/8864020/items/MFMWBKH8"],"itemData":{"id":4687,"type":"chapter","container-title":"Food Microbiology: Fundamentals and Frontiers","edition":"3rd ed","event-place":"Washington, D.C","publisher":"ASM Press","publisher-place":"Washington, D.C","title":"Vibrio Species","author":[{"family":"Oliver","given":"J."},{"family":"Oliver, K","given":""}],"issued":{"date-parts":[["2007"]]}}}],"schema":"https://github.com/citation-style-language/schema/raw/master/csl-citation.json"} </w:instrText>
+      </w:r>
+      <w:r>
+        <w:fldChar w:fldCharType="separate"/>
+      </w:r>
+      <w:r>
+        <w:t>(Oliver &amp; Oliver, K, 2007)</w:t>
+      </w:r>
+      <w:r>
+        <w:fldChar w:fldCharType="end"/>
+      </w:r>
+      <w:r>
+        <w:t>.</w:t>
+      </w:r>
+    </w:p>
+    <w:p>
+      <w:pPr>
+        <w:rPr>
+          <w:rFonts w:ascii="Times New Roman" w:hAnsi="Times New Roman"/>
+        </w:rPr>
+      </w:pPr>
+      <w:r>
+        <w:t>Para comprender la epidemiología de estas enfermedades y el riesgo de contaminación que pueden presentar estos patógenos para los asentamientos humanos, es esencial entender su ecología y cómo las condiciones ambientales están relacionadas con su presencia</w:t>
+      </w:r>
+      <w:r>
+        <w:t xml:space="preserve"> para poder prevenir la toma de alimentos de dichos lugares y emitir alertas tempranas </w:t>
+      </w:r>
+      <w:r>
+        <w:fldChar w:fldCharType="begin"/>
+      </w:r>
+      <w:r>
+        <w:instrText xml:space="preserve"> ADDIN ZOTERO_ITEM CSL_CITATION {"citationID":"bfEU3CaS","properties":{"formattedCitation":"(C\\uc0\\u243{}rdoba Meza et\\uc0\\u160{}al., 2021)","plainCitation":"(Córdoba Meza et al., 2021)","noteIndex":0},"citationItems":[{"id":4796,"uris":["http://zotero.org/users/8864020/items/742QA56J"],"uri":["http://zotero.org/users/8864020/items/742QA56J"],"itemData":{"id":4796,"type":"article-journal","abstract":"Vibrio cholerae is a potential human pathogen that inhabits aquatic environments, although its presence and abundance have been associated with increased water temperature, little research has been done on its ecology in tropical estuarine environments, where salinity changes tend to be more important. The present study evaluated the distribution of V. cholerae in the Ciénaga Grande de Santa Marta and its relationship with temperature and salinity; For this, between 2016 and 2018 this microorganism was quantified bimonthly in surface water samples, using TCBS agar and biochemical tests. V. cholerae was detected in 57 of 198 samples (28.8 %), varying in density between 5 CFU / 100 mL and 54,800 CFU / 100 mL. Between January and September 2016 there was a high average monthly salinity (≥ 28.7 ºC) and a low detection of the bacteria (0.01 %). Average salinity dropped drastically in November 2016 (9.6), coinciding with a proliferation of V. cholerae (geometric average 36.4 CFU / 100 mL). During 2017 and 2018, the average salinity remained below 15.2 and the detection of V. cholerae was higher (39.4 %) than in 2016, with higher densities in the months with lower salinity. At the BVA and NVE stations, where palaphytic populations are located, the highest average (geometric) densities were recorded, 25.3 CFU / 100mL and 15.4 CFU / 100mL, respectively. The results of this study show that salinity plays a determining role in the occurrence and abundance of V. cholerae in this tropical lagoon.","container-title":"Acta Biológica Colombiana","DOI":"10.15446/abc.v27n2.92057","ISSN":"1900-1649, 0120-548X","issue":"2","journalAbbreviation":"Acta biol. Colomb.","language":"es","source":"DOI.org (Crossref)","title":"Ocurrencia Y Distribución De Vibrio cholerae Cultivable En La Ciénaga Grande De Santa Marta, Caribe Colombiano","URL":"https://revistas.unal.edu.co/index.php/actabiol/article/view/92057","volume":"27","author":[{"family":"Córdoba Meza","given":"Tania"},{"family":"Espinosa Díaz","given":"Luisa Fernanda"},{"family":"Vivas  Aguas","given":"Lizbeth Janet"}],"accessed":{"date-parts":[["2023",4,25]]},"issued":{"date-parts":[["2021",12,15]]}}}],"schema":"https://github.com/citation-style-language/schema/raw/master/csl-citation.json"} </w:instrText>
+      </w:r>
+      <w:r>
+        <w:fldChar w:fldCharType="separate"/>
+      </w:r>
+      <w:r>
+        <w:rPr>
+          <w:rFonts w:cs="Times New Roman"/>
+        </w:rPr>
+        <w:t>(Córdoba Meza et al., 2021)</w:t>
+      </w:r>
+      <w:r>
+        <w:fldChar w:fldCharType="end"/>
+      </w:r>
+      <w:r>
+        <w:t>. Algunos estudios han identificado la temperatura, salinidad y concentración de nutrientes (nitritos, nitratos, fosfatos y silicatos) en el medio como los principales factores que influyen en la distribución y abundancia de estas especies</w:t>
+      </w:r>
+      <w:r>
+        <w:t xml:space="preserve"> </w:t>
+      </w:r>
+      <w:r>
+        <w:t xml:space="preserve"> </w:t>
+      </w:r>
+      <w:r>
+        <w:fldChar w:fldCharType="begin"/>
+      </w:r>
+      <w:r>
+        <w:instrText xml:space="preserve"> ADDIN ZOTERO_ITEM CSL_CITATION {"citationID":"GVWJUCEk","properties":{"formattedCitation":"(Wong et\\uc0\\u160{}al., 2019)","plainCitation":"(Wong et al., 2019)","noteIndex":0},"citationItems":[{"id":4789,"uris":["http://zotero.org/users/8864020/items/NVZSSPEG"],"uri":["http://zotero.org/users/8864020/items/NVZSSPEG"],"itemData":{"id":4789,"type":"article-journal","abstract":"We measured Vibrio spp. distribution and community profile in the tropical estuary of Port Klang and coastal water of Port Dickson, Malaysia. Vibrio spp. abundance ranged from 15 to 2395 colony forming units mL−1, and was driven by salinity and chlorophyll a (Chl a) concentration. However, the effect of salinity was pronounced only when salinity was &lt;20 ppt. A total of 27 Vibrio spp. were identified, and the Vibrio spp. community at Port Dickson was more diverse (H′ = 1.94 ± 0.21). However species composition between Port Dickson and Port Klang were similar. Two frequently occurring Vibrio spp. were V. owensii and V. rotiferianus, which exhibited relatively higher growth rates (ANCOVA: F &gt; 4.338, P &lt; 0.05). Co-culture experiments between fast- and slow-growing Vibrio spp. revealed that fast-growing Vibrio spp. (r-strategists) were overwhelmed by slower-growing Vibrio spp. (K-strategists) when nutrient conditions were set towards oligotrophy. In response to resource availability, the intrinsic growth strategy of each Vibrio spp. determined its occurrence and the development of Vibrio spp. community composition.","container-title":"FEMS Microbiology Ecology","DOI":"10.1093/femsec/fiz176","ISSN":"0168-6496, 1574-6941","issue":"11","language":"en","page":"fiz176","source":"DOI.org (Crossref)","title":"Environmental control of Vibrio spp. abundance and community structure in tropical waters","volume":"95","author":[{"family":"Wong","given":"Yi You"},{"family":"Lee","given":"Choon Weng"},{"family":"Bong","given":"Chui Wei"},{"family":"Lim","given":"Joon Hai"},{"family":"Narayanan","given":"Kumaran"},{"family":"Sim","given":"Edmund Ui Hang"}],"issued":{"date-parts":[["2019",11,1]]}}}],"schema":"https://github.com/citation-style-language/schema/raw/master/csl-citation.json"} </w:instrText>
+      </w:r>
+      <w:r>
+        <w:fldChar w:fldCharType="separate"/>
+      </w:r>
+      <w:r>
+        <w:rPr>
+          <w:rFonts w:cs="Times New Roman"/>
+        </w:rPr>
+        <w:t>(Wong et al., 2019)</w:t>
+      </w:r>
+      <w:r>
+        <w:fldChar w:fldCharType="end"/>
+      </w:r>
+      <w:r>
+        <w:t xml:space="preserve">. </w:t>
+      </w:r>
+      <w:r>
+        <w:t xml:space="preserve"> </w:t>
+      </w:r>
+      <w:r>
+        <w:t>Además, se ha observado que las especies de Vibrio establecen asociaciones estrechas con organismos planctónicos, especialmente crustáceos como los copépodos</w:t>
+      </w:r>
+      <w:r>
+        <w:t xml:space="preserve"> </w:t>
+      </w:r>
+      <w:r>
+        <w:fldChar w:fldCharType="begin"/>
+      </w:r>
+      <w:r>
+        <w:instrText xml:space="preserve"> ADDIN ZOTERO_ITEM CSL_CITATION {"citationID":"JiJPFzKn","properties":{"formattedCitation":"(Turner et\\uc0\\u160{}al., 2009)","plainCitation":"(Turner et al., 2009)","noteIndex":0},"citationItems":[{"id":4793,"uris":["http://zotero.org/users/8864020/items/S6H9IEFG"],"uri":["http://zotero.org/users/8864020/items/S6H9IEFG"],"itemData":{"id":4793,"type":"article-journal","container-title":"The ISME Journal","DOI":"10.1038/ismej.2009.50","ISSN":"1751-7362, 1751-7370","issue":"9","journalAbbreviation":"ISME J","language":"en","page":"1082-1092","source":"DOI.org (Crossref)","title":"Plankton composition and environmental factors contribute to Vibrio seasonality","volume":"3","author":[{"family":"Turner","given":"Jeffrey W"},{"family":"Good","given":"Brooks"},{"family":"Cole","given":"Dana"},{"family":"Lipp","given":"Erin K"}],"issued":{"date-parts":[["2009",9]]}}}],"schema":"https://github.com/citation-style-language/schema/raw/master/csl-citation.json"} </w:instrText>
+      </w:r>
+      <w:r>
+        <w:fldChar w:fldCharType="separate"/>
+      </w:r>
+      <w:r>
+        <w:rPr>
+          <w:rFonts w:cs="Times New Roman"/>
+        </w:rPr>
+        <w:t>(Turner et al., 2009)</w:t>
+      </w:r>
+      <w:r>
+        <w:fldChar w:fldCharType="end"/>
+      </w:r>
+      <w:r>
+        <w:t xml:space="preserve">. En estas interacciones, las bacterias aprovechan la quitina </w:t>
+      </w:r>
+      <w:proofErr w:type="spellStart"/>
+      <w:r>
+        <w:t>exoesquelética</w:t>
+      </w:r>
+      <w:proofErr w:type="spellEnd"/>
+      <w:r>
+        <w:t xml:space="preserve"> de los organismos planctónicos como fuente de nutrientes para obtener carbono y nitrógeno, lo que les brinda una ventaja competitiva sobre las especies que no utilizan esta estrategia ecológica.</w:t>
+      </w:r>
+    </w:p>
+    <w:p>
+      <w:r>
+        <w:t xml:space="preserve">Evidencias de la relación entre </w:t>
+      </w:r>
+      <w:r>
+        <w:t xml:space="preserve">las especies de </w:t>
+      </w:r>
+      <w:proofErr w:type="gramStart"/>
+      <w:r>
+        <w:rPr>
+          <w:i/>
+          <w:iCs/>
+        </w:rPr>
+        <w:t xml:space="preserve">Vibrio </w:t>
+      </w:r>
+      <w:r>
+        <w:t xml:space="preserve"> y</w:t>
+      </w:r>
+      <w:proofErr w:type="gramEnd"/>
+      <w:r>
+        <w:t xml:space="preserve"> las condiciones ambientales que explican tanto su abundancia como su presencia se han determinado en varios estudios (</w:t>
+      </w:r>
+    </w:p>
+    <w:p/>
+    <w:p>
+      <w:r>
+        <w:t xml:space="preserve">Estudio Piloto Para El Aislamiento </w:t>
+      </w:r>
+      <w:r>
+        <w:t>d</w:t>
+      </w:r>
+      <w:r>
+        <w:t xml:space="preserve">e Vibrio </w:t>
+      </w:r>
+      <w:proofErr w:type="spellStart"/>
+      <w:r>
+        <w:t>Spp</w:t>
+      </w:r>
+      <w:proofErr w:type="spellEnd"/>
+      <w:r>
+        <w:t xml:space="preserve"> En Ostras (</w:t>
+      </w:r>
+      <w:proofErr w:type="spellStart"/>
+      <w:r>
+        <w:t>Crassostrea</w:t>
+      </w:r>
+      <w:proofErr w:type="spellEnd"/>
+      <w:r>
+        <w:t xml:space="preserve"> </w:t>
+      </w:r>
+      <w:proofErr w:type="spellStart"/>
+      <w:r>
+        <w:t>Rhizophorae</w:t>
+      </w:r>
+      <w:proofErr w:type="spellEnd"/>
+      <w:r>
+        <w:t>) Capturadas En La Ciénaga De La Virgen, Cartagena, Colombia</w:t>
+      </w:r>
+    </w:p>
+    <w:p>
+      <w:r>
+        <w:br/>
+      </w:r>
+    </w:p>
+    <w:p>
+      <w:pPr>
+        <w:rPr>
+          <w:i/>
+          <w:iCs/>
+        </w:rPr>
+      </w:pPr>
+    </w:p>
+    <w:p>
+      <w:pPr>
+        <w:rPr>
+          <w:i/>
+          <w:iCs/>
+        </w:rPr>
+      </w:pPr>
+    </w:p>
+    <w:p/>
+    <w:p>
+      <w:pPr>
+        <w:pStyle w:val="Ttulo1"/>
+        <w:rPr>
+          <w:lang w:val="es-ES_tradnl"/>
+        </w:rPr>
+      </w:pPr>
+      <w:r>
+        <w:rPr>
+          <w:lang w:val="es-ES_tradnl"/>
+        </w:rPr>
+        <w:lastRenderedPageBreak/>
+        <w:t>Metodología</w:t>
+      </w:r>
+      <w:r>
+        <w:rPr>
+          <w:lang w:val="es-ES_tradnl"/>
+        </w:rPr>
+        <w:t xml:space="preserve"> </w:t>
+      </w:r>
+    </w:p>
+    <w:p>
+      <w:pPr>
+        <w:pStyle w:val="Ttulo2"/>
+        <w:rPr>
+          <w:lang w:val="es-ES_tradnl"/>
+        </w:rPr>
+      </w:pPr>
+      <w:r>
+        <w:rPr>
+          <w:lang w:val="es-ES_tradnl"/>
+        </w:rPr>
+        <w:t>Metodología efectiva de muestreo</w:t>
+      </w:r>
+      <w:r>
+        <w:rPr>
+          <w:lang w:val="es-ES_tradnl"/>
+        </w:rPr>
+        <w:t xml:space="preserve"> </w:t>
+      </w:r>
+      <w:r>
+        <w:rPr>
+          <w:i/>
+          <w:iCs/>
+          <w:color w:val="8496B0" w:themeColor="text2" w:themeTint="99"/>
+          <w:sz w:val="16"/>
+          <w:szCs w:val="16"/>
+          <w:lang w:val="es-ES_tradnl"/>
+        </w:rPr>
+        <w:t>(</w:t>
+      </w:r>
+      <w:r>
+        <w:rPr>
+          <w:i/>
+          <w:iCs/>
+          <w:color w:val="8496B0" w:themeColor="text2" w:themeTint="99"/>
+          <w:sz w:val="16"/>
+          <w:szCs w:val="16"/>
+          <w:lang w:val="es-ES_tradnl"/>
+        </w:rPr>
+        <w:t>Especifique la metodología empleada durante la fase de campo, los cambios respecto a la metodología proyectada y las dificultades presentadas de ser pertinente)</w:t>
+      </w:r>
+    </w:p>
+    <w:p>
+      <w:pPr>
+        <w:pStyle w:val="Ttulo2"/>
+        <w:rPr>
+          <w:lang w:val="es-ES_tradnl"/>
+        </w:rPr>
+      </w:pPr>
+      <w:r>
+        <w:rPr>
+          <w:lang w:val="es-ES_tradnl"/>
+        </w:rPr>
+        <w:t>Metodología de procesamiento y análisis de resultados</w:t>
       </w:r>
     </w:p>
     <w:p>
       <w:pPr>
         <w:pStyle w:val="Ttulo1"/>
-        <w:numPr>
-          <w:ilvl w:val="0"/>
-          <w:numId w:val="0"/>
-        </w:numPr>
+        <w:rPr>
+          <w:lang w:val="es-ES_tradnl"/>
+        </w:rPr>
       </w:pPr>
       <w:r>
         <w:rPr>
           <w:lang w:val="es-ES_tradnl"/>
         </w:rPr>
-        <w:t xml:space="preserve">La familia </w:t>
-      </w:r>
-      <w:proofErr w:type="spellStart"/>
-      <w:r>
-        <w:rPr>
-          <w:i/>
-          <w:iCs/>
-          <w:lang w:val="es-ES_tradnl"/>
-        </w:rPr>
-        <w:t>Vibrionaceae</w:t>
-      </w:r>
-      <w:proofErr w:type="spellEnd"/>
-      <w:r>
-        <w:rPr>
-          <w:lang w:val="es-ES_tradnl"/>
-        </w:rPr>
-        <w:t xml:space="preserve"> comprende un grupo diverso de bacterias heterotróficas que están presentes en los ambientes marinos y estuarinos de todo el planeta</w:t>
-      </w:r>
-      <w:r>
-        <w:rPr>
-          <w:lang w:val="es-ES_tradnl"/>
-        </w:rPr>
-        <w:t xml:space="preserve"> </w:t>
-      </w:r>
-      <w:r>
-        <w:rPr>
-          <w:lang w:val="es-ES_tradnl"/>
-        </w:rPr>
-        <w:fldChar w:fldCharType="begin"/>
-      </w:r>
-      <w:r>
-        <w:rPr>
-          <w:lang w:val="es-ES_tradnl"/>
-        </w:rPr>
-        <w:instrText xml:space="preserve"> ADDIN ZOTERO_ITEM CSL_CITATION {"citationID":"YndSIeW9","properties":{"formattedCitation":"(Oliver &amp; Oliver, K, 2007)","plainCitation":"(Oliver &amp; Oliver, K, 2007)","noteIndex":0},"citationItems":[{"id":622,"uris":["http://zotero.org/users/8864020/items/MFMWBKH8"],"itemData":{"id":622,"type":"chapter","container-title":"Food Microbiology: Fundamentals and Frontiers","edition":"3rd ed","event-place":"Washington, D.C","publisher":"ASM Press","publisher-place":"Washington, D.C","title":"Vibrio Species","author":[{"family":"Oliver","given":"J."},{"family":"Oliver, K","given":""}],"issued":{"date-parts":[["2007"]]}}}],"schema":"https://github.com/citation-style-language/schema/raw/master/csl-citation.json"} </w:instrText>
-      </w:r>
-      <w:r>
-        <w:rPr>
-          <w:lang w:val="es-ES_tradnl"/>
-        </w:rPr>
-        <w:fldChar w:fldCharType="separate"/>
-      </w:r>
-      <w:r>
-        <w:t>(Oliver &amp; Oliver, K, 2007)</w:t>
-      </w:r>
-      <w:r>
-        <w:rPr>
-          <w:lang w:val="es-ES_tradnl"/>
-        </w:rPr>
-        <w:fldChar w:fldCharType="end"/>
-      </w:r>
-      <w:r>
-        <w:rPr>
-          <w:lang w:val="es-ES_tradnl"/>
-        </w:rPr>
-        <w:t xml:space="preserve"> </w:t>
-      </w:r>
-      <w:r>
-        <w:rPr>
-          <w:lang w:val="es-ES_tradnl"/>
-        </w:rPr>
-        <w:t xml:space="preserve">. </w:t>
-      </w:r>
-      <w:proofErr w:type="gramStart"/>
-      <w:r>
-        <w:rPr>
-          <w:lang w:val="es-ES_tradnl"/>
-        </w:rPr>
-        <w:t xml:space="preserve">Al </w:t>
-      </w:r>
-      <w:r>
-        <w:t xml:space="preserve"> género</w:t>
-      </w:r>
-      <w:proofErr w:type="gramEnd"/>
-      <w:r>
-        <w:t xml:space="preserve"> </w:t>
-      </w:r>
-      <w:r>
-        <w:rPr>
-          <w:i/>
-          <w:iCs/>
-        </w:rPr>
-        <w:t>Vibrio</w:t>
-      </w:r>
-      <w:r>
-        <w:t xml:space="preserve"> pertenecen algunos bacilos Gram-negativos que comprenden alrededor de 80 especies confirmadas, dentro de las cuales se han reconocido que alrededor de una docena pueden ser potencialmente infecciosos para los humanos. A diferencia de otros géneros bacterianos, la mayoría de los </w:t>
-      </w:r>
-      <w:r>
-        <w:rPr>
-          <w:i/>
-          <w:iCs/>
-        </w:rPr>
-        <w:t>Vibrio</w:t>
-      </w:r>
-      <w:r>
-        <w:t xml:space="preserve"> </w:t>
-      </w:r>
-      <w:r>
-        <w:t xml:space="preserve">la mayoría </w:t>
-      </w:r>
-      <w:r>
-        <w:t xml:space="preserve">se encuentran en ambientes marinos y estuarinos debido a su necesidad de sodio para crecer. Las especies de </w:t>
-      </w:r>
-      <w:r>
-        <w:rPr>
-          <w:i/>
-          <w:iCs/>
-        </w:rPr>
-        <w:t>Vibrio</w:t>
-      </w:r>
-      <w:r>
-        <w:t xml:space="preserve"> muestran diferencias en su distribución y abundancia en ambientes boreales y tropicales. En general, las especies de </w:t>
-      </w:r>
-      <w:r>
-        <w:rPr>
-          <w:i/>
-          <w:iCs/>
-        </w:rPr>
-        <w:t>Vibrio</w:t>
-      </w:r>
-      <w:r>
-        <w:t xml:space="preserve"> son más abundantes y diversas en ambientes tropicales</w:t>
-      </w:r>
-      <w:r>
-        <w:t xml:space="preserve"> y se puede encontrar en el medio </w:t>
-      </w:r>
-      <w:proofErr w:type="gramStart"/>
-      <w:r>
-        <w:t>todo el años</w:t>
-      </w:r>
-      <w:proofErr w:type="gramEnd"/>
-      <w:r>
-        <w:t xml:space="preserve">. En contraste, en los ambientes boreales, como los del Ártico, las especies de </w:t>
-      </w:r>
-      <w:r>
-        <w:rPr>
-          <w:i/>
-          <w:iCs/>
-        </w:rPr>
-        <w:t>Vibrio</w:t>
-      </w:r>
-      <w:r>
-        <w:t xml:space="preserve"> son menos abundantes y menos diversas debido a las bajas</w:t>
-      </w:r>
-      <w:r>
-        <w:t xml:space="preserve">, aunque durante el invierno se puede haber presencias de organismos </w:t>
-      </w:r>
-      <w:proofErr w:type="gramStart"/>
-      <w:r>
-        <w:t>viables</w:t>
-      </w:r>
-      <w:proofErr w:type="gramEnd"/>
-      <w:r>
-        <w:t xml:space="preserve"> pero no cultivables</w:t>
-      </w:r>
-      <w:r>
-        <w:t xml:space="preserve">. Además, los ambientes boreales suelen estar dominados por especies de </w:t>
-      </w:r>
-      <w:r>
-        <w:rPr>
-          <w:i/>
-          <w:iCs/>
-        </w:rPr>
-        <w:t>Vibrio</w:t>
-      </w:r>
-      <w:r>
-        <w:t xml:space="preserve"> </w:t>
-      </w:r>
-      <w:proofErr w:type="spellStart"/>
-      <w:r>
-        <w:t>psicrófilas</w:t>
-      </w:r>
-      <w:proofErr w:type="spellEnd"/>
-      <w:r>
-        <w:t xml:space="preserve">, que pueden crecer a bajas temperaturas, mientras que en los ambientes tropicales predominan las especies de </w:t>
-      </w:r>
-      <w:r>
-        <w:rPr>
-          <w:i/>
-          <w:iCs/>
-        </w:rPr>
-        <w:t>Vibrio</w:t>
-      </w:r>
-      <w:r>
-        <w:t xml:space="preserve"> mesófilas, que pueden crecer a temperaturas más cálidas.</w:t>
-      </w:r>
-    </w:p>
-    <w:p>
-      <w:r>
-        <w:t xml:space="preserve">La patogénica especie más común de Vibrio es </w:t>
-      </w:r>
-      <w:r>
-        <w:rPr>
-          <w:i/>
-          <w:iCs/>
-        </w:rPr>
-        <w:t xml:space="preserve">Vibrio </w:t>
-      </w:r>
-      <w:proofErr w:type="spellStart"/>
-      <w:r>
-        <w:rPr>
-          <w:i/>
-          <w:iCs/>
-        </w:rPr>
-        <w:t>cholerae</w:t>
-      </w:r>
-      <w:proofErr w:type="spellEnd"/>
-      <w:r>
-        <w:rPr>
-          <w:i/>
-          <w:iCs/>
-        </w:rPr>
-        <w:t xml:space="preserve">, </w:t>
+        <w:t>Resultados</w:t>
       </w:r>
     </w:p>
     <w:p>
@@ -2176,69 +2793,7 @@
         <w:rPr>
           <w:lang w:val="es-ES_tradnl"/>
         </w:rPr>
-        <w:t>Metodología</w:t>
-      </w:r>
-      <w:r>
-        <w:rPr>
-          <w:lang w:val="es-ES_tradnl"/>
-        </w:rPr>
-        <w:t xml:space="preserve"> </w:t>
-      </w:r>
-    </w:p>
-    <w:p>
-      <w:pPr>
-        <w:pStyle w:val="Ttulo2"/>
-        <w:rPr>
-          <w:lang w:val="es-ES_tradnl"/>
-        </w:rPr>
-      </w:pPr>
-      <w:r>
-        <w:rPr>
-          <w:lang w:val="es-ES_tradnl"/>
-        </w:rPr>
-        <w:t>Metodología efectiva de muestreo</w:t>
-      </w:r>
-      <w:r>
-        <w:rPr>
-          <w:lang w:val="es-ES_tradnl"/>
-        </w:rPr>
-        <w:t xml:space="preserve"> </w:t>
-      </w:r>
-      <w:r>
-        <w:rPr>
-          <w:i/>
-          <w:iCs/>
-          <w:color w:val="8496B0" w:themeColor="text2" w:themeTint="99"/>
-          <w:sz w:val="16"/>
-          <w:szCs w:val="16"/>
-          <w:lang w:val="es-ES_tradnl"/>
-        </w:rPr>
-        <w:t>(</w:t>
-      </w:r>
-      <w:r>
-        <w:rPr>
-          <w:i/>
-          <w:iCs/>
-          <w:color w:val="8496B0" w:themeColor="text2" w:themeTint="99"/>
-          <w:sz w:val="16"/>
-          <w:szCs w:val="16"/>
-          <w:lang w:val="es-ES_tradnl"/>
-        </w:rPr>
-        <w:t>Especifique la metodología empleada durante la fase de campo, los cambios respecto a la metodología proyectada y las dificultades presentadas de ser pertinente)</w:t>
-      </w:r>
-    </w:p>
-    <w:p>
-      <w:pPr>
-        <w:pStyle w:val="Ttulo2"/>
-        <w:rPr>
-          <w:lang w:val="es-ES_tradnl"/>
-        </w:rPr>
-      </w:pPr>
-      <w:r>
-        <w:rPr>
-          <w:lang w:val="es-ES_tradnl"/>
-        </w:rPr>
-        <w:t>Metodología de procesamiento y análisis de resultados</w:t>
+        <w:t>Discusión</w:t>
       </w:r>
     </w:p>
     <w:p>
@@ -2252,7 +2807,7 @@
         <w:rPr>
           <w:lang w:val="es-ES_tradnl"/>
         </w:rPr>
-        <w:t>Resultados</w:t>
+        <w:t>Conclusiones</w:t>
       </w:r>
     </w:p>
     <w:p>
@@ -2266,13 +2821,86 @@
         <w:rPr>
           <w:lang w:val="es-ES_tradnl"/>
         </w:rPr>
-        <w:t>Discusión</w:t>
+        <w:t xml:space="preserve">Productos generados </w:t>
+      </w:r>
+      <w:r>
+        <w:rPr>
+          <w:i/>
+          <w:iCs/>
+          <w:color w:val="8496B0" w:themeColor="text2" w:themeTint="99"/>
+          <w:sz w:val="16"/>
+          <w:szCs w:val="16"/>
+          <w:lang w:val="es-ES_tradnl"/>
+        </w:rPr>
+        <w:t>(</w:t>
+      </w:r>
+      <w:r>
+        <w:rPr>
+          <w:i/>
+          <w:iCs/>
+          <w:color w:val="8496B0" w:themeColor="text2" w:themeTint="99"/>
+          <w:sz w:val="16"/>
+          <w:szCs w:val="16"/>
+          <w:lang w:val="es-ES_tradnl"/>
+        </w:rPr>
+        <w:t xml:space="preserve">De acuerdo con los objetivos específicos y el avance a la fecha, </w:t>
+      </w:r>
+      <w:r>
+        <w:rPr>
+          <w:i/>
+          <w:iCs/>
+          <w:color w:val="8496B0" w:themeColor="text2" w:themeTint="99"/>
+          <w:sz w:val="16"/>
+          <w:szCs w:val="16"/>
+          <w:lang w:val="es-ES_tradnl"/>
+        </w:rPr>
+        <w:t xml:space="preserve">especifique </w:t>
+      </w:r>
+      <w:r>
+        <w:rPr>
+          <w:i/>
+          <w:iCs/>
+          <w:color w:val="8496B0" w:themeColor="text2" w:themeTint="99"/>
+          <w:sz w:val="16"/>
+          <w:szCs w:val="16"/>
+          <w:lang w:val="es-ES_tradnl"/>
+        </w:rPr>
+        <w:t xml:space="preserve">la publicación de registros biológicos en el Sistema de Información Biológica de Colombia, registros de códigos de barra genéticos en Bold </w:t>
+      </w:r>
+      <w:proofErr w:type="spellStart"/>
+      <w:r>
+        <w:rPr>
+          <w:i/>
+          <w:iCs/>
+          <w:color w:val="8496B0" w:themeColor="text2" w:themeTint="99"/>
+          <w:sz w:val="16"/>
+          <w:szCs w:val="16"/>
+          <w:lang w:val="es-ES_tradnl"/>
+        </w:rPr>
+        <w:t>System</w:t>
+      </w:r>
+      <w:proofErr w:type="spellEnd"/>
+      <w:r>
+        <w:rPr>
+          <w:i/>
+          <w:iCs/>
+          <w:color w:val="8496B0" w:themeColor="text2" w:themeTint="99"/>
+          <w:sz w:val="16"/>
+          <w:szCs w:val="16"/>
+          <w:lang w:val="es-ES_tradnl"/>
+        </w:rPr>
+        <w:t xml:space="preserve"> y/o la publicación de notas, reportes y artículos científicos en revista indexada. Tenga presente que la expedición cuenta con recursos para financiar los derechos de publicación)</w:t>
       </w:r>
     </w:p>
     <w:p>
       <w:pPr>
         <w:pStyle w:val="Ttulo1"/>
         <w:rPr>
+          <w:i/>
+          <w:iCs/>
+          <w:color w:val="8496B0" w:themeColor="text2" w:themeTint="99"/>
+          <w:sz w:val="16"/>
+          <w:szCs w:val="16"/>
           <w:lang w:val="es-ES_tradnl"/>
         </w:rPr>
       </w:pPr>
@@ -2280,7 +2908,480 @@
         <w:rPr>
           <w:lang w:val="es-ES_tradnl"/>
         </w:rPr>
-        <w:t>Conclusiones</w:t>
+        <w:t xml:space="preserve">Literatura citada </w:t>
+      </w:r>
+      <w:r>
+        <w:rPr>
+          <w:i/>
+          <w:iCs/>
+          <w:color w:val="8496B0" w:themeColor="text2" w:themeTint="99"/>
+          <w:sz w:val="16"/>
+          <w:szCs w:val="16"/>
+          <w:lang w:val="es-ES_tradnl"/>
+        </w:rPr>
+        <w:t>(</w:t>
+      </w:r>
+      <w:r>
+        <w:rPr>
+          <w:i/>
+          <w:iCs/>
+          <w:color w:val="8496B0" w:themeColor="text2" w:themeTint="99"/>
+          <w:sz w:val="16"/>
+          <w:szCs w:val="16"/>
+          <w:lang w:val="es-ES_tradnl"/>
+        </w:rPr>
+        <w:t>N</w:t>
+      </w:r>
+      <w:r>
+        <w:rPr>
+          <w:i/>
+          <w:iCs/>
+          <w:color w:val="8496B0" w:themeColor="text2" w:themeTint="99"/>
+          <w:sz w:val="16"/>
+          <w:szCs w:val="16"/>
+          <w:lang w:val="es-ES_tradnl"/>
+        </w:rPr>
+        <w:t>ormas de la Asociación Americana de Psicología)</w:t>
+      </w:r>
+    </w:p>
+    <w:p>
+      <w:pPr>
+        <w:pStyle w:val="Bibliografa"/>
+      </w:pPr>
+      <w:r>
+        <w:rPr>
+          <w:lang w:val="en-CA"/>
+        </w:rPr>
+        <w:fldChar w:fldCharType="begin"/>
+      </w:r>
+      <w:r>
+        <w:rPr>
+          <w:lang w:val="en-US"/>
+        </w:rPr>
+        <w:instrText xml:space="preserve"> ADDIN ZOTERO_BIBL {"uncited":[],"omitted":[],"custom":[]} CSL_BIBLIOGRAPHY </w:instrText>
+      </w:r>
+      <w:r>
+        <w:rPr>
+          <w:lang w:val="en-CA"/>
+        </w:rPr>
+        <w:fldChar w:fldCharType="separate"/>
+      </w:r>
+      <w:proofErr w:type="spellStart"/>
+      <w:r>
+        <w:rPr>
+          <w:lang w:val="en-US"/>
+        </w:rPr>
+        <w:t>Ceccarelli</w:t>
+      </w:r>
+      <w:proofErr w:type="spellEnd"/>
+      <w:r>
+        <w:rPr>
+          <w:lang w:val="en-US"/>
+        </w:rPr>
+        <w:t xml:space="preserve">, D., &amp; Colwell, R. R. (2014). Vibrio ecology, pathogenesis, and evolution. </w:t>
+      </w:r>
+      <w:proofErr w:type="spellStart"/>
+      <w:r>
+        <w:rPr>
+          <w:i/>
+          <w:iCs/>
+        </w:rPr>
+        <w:t>Frontiers</w:t>
+      </w:r>
+      <w:proofErr w:type="spellEnd"/>
+      <w:r>
+        <w:rPr>
+          <w:i/>
+          <w:iCs/>
+        </w:rPr>
+        <w:t xml:space="preserve"> in </w:t>
+      </w:r>
+      <w:proofErr w:type="spellStart"/>
+      <w:r>
+        <w:rPr>
+          <w:i/>
+          <w:iCs/>
+        </w:rPr>
+        <w:t>Microbiology</w:t>
+      </w:r>
+      <w:proofErr w:type="spellEnd"/>
+      <w:r>
+        <w:t xml:space="preserve">, </w:t>
+      </w:r>
+      <w:r>
+        <w:rPr>
+          <w:i/>
+          <w:iCs/>
+        </w:rPr>
+        <w:t>5</w:t>
+      </w:r>
+      <w:r>
+        <w:t>. https://doi.org/10.3389/fmicb.2014.00256</w:t>
+      </w:r>
+    </w:p>
+    <w:p>
+      <w:pPr>
+        <w:pStyle w:val="Bibliografa"/>
+      </w:pPr>
+      <w:r>
+        <w:t xml:space="preserve">Córdoba Meza, T., Espinosa Díaz, L. F., &amp; </w:t>
+      </w:r>
+      <w:proofErr w:type="gramStart"/>
+      <w:r>
+        <w:t>Vivas  Aguas</w:t>
+      </w:r>
+      <w:proofErr w:type="gramEnd"/>
+      <w:r>
+        <w:t xml:space="preserve">, L. J. (2021). Ocurrencia Y Distribución De Vibrio </w:t>
+      </w:r>
+      <w:proofErr w:type="spellStart"/>
+      <w:r>
+        <w:t>cholerae</w:t>
+      </w:r>
+      <w:proofErr w:type="spellEnd"/>
+      <w:r>
+        <w:t xml:space="preserve"> Cultivable En La Ciénaga Grande De Santa Marta, Caribe Colombiano. </w:t>
+      </w:r>
+      <w:r>
+        <w:rPr>
+          <w:i/>
+          <w:iCs/>
+        </w:rPr>
+        <w:t>Acta Biológica Colombiana</w:t>
+      </w:r>
+      <w:r>
+        <w:t xml:space="preserve">, </w:t>
+      </w:r>
+      <w:r>
+        <w:rPr>
+          <w:i/>
+          <w:iCs/>
+        </w:rPr>
+        <w:t>27</w:t>
+      </w:r>
+      <w:r>
+        <w:t>(2). https://doi.org/10.15446/abc.v27n2.92057</w:t>
+      </w:r>
+    </w:p>
+    <w:p>
+      <w:pPr>
+        <w:pStyle w:val="Bibliografa"/>
+        <w:rPr>
+          <w:lang w:val="en-US"/>
+        </w:rPr>
+      </w:pPr>
+      <w:r>
+        <w:t xml:space="preserve">Oliver, J., &amp; Oliver, K. (2007). </w:t>
+      </w:r>
+      <w:r>
+        <w:rPr>
+          <w:lang w:val="en-US"/>
+        </w:rPr>
+        <w:t xml:space="preserve">Vibrio Species. </w:t>
+      </w:r>
+      <w:proofErr w:type="spellStart"/>
+      <w:r>
+        <w:rPr>
+          <w:lang w:val="en-US"/>
+        </w:rPr>
+        <w:t>En</w:t>
+      </w:r>
+      <w:proofErr w:type="spellEnd"/>
+      <w:r>
+        <w:rPr>
+          <w:lang w:val="en-US"/>
+        </w:rPr>
+        <w:t xml:space="preserve"> </w:t>
+      </w:r>
+      <w:r>
+        <w:rPr>
+          <w:i/>
+          <w:iCs/>
+          <w:lang w:val="en-US"/>
+        </w:rPr>
+        <w:t>Food Microbiology: Fundamentals and Frontiers</w:t>
+      </w:r>
+      <w:r>
+        <w:rPr>
+          <w:lang w:val="en-US"/>
+        </w:rPr>
+        <w:t xml:space="preserve"> (3rd ed). ASM Press.</w:t>
+      </w:r>
+    </w:p>
+    <w:p>
+      <w:pPr>
+        <w:pStyle w:val="Bibliografa"/>
+        <w:rPr>
+          <w:lang w:val="en-US"/>
+        </w:rPr>
+      </w:pPr>
+      <w:r>
+        <w:rPr>
+          <w:lang w:val="en-US"/>
+        </w:rPr>
+        <w:t xml:space="preserve">Rosenberg, E., &amp; </w:t>
+      </w:r>
+      <w:proofErr w:type="spellStart"/>
+      <w:r>
+        <w:rPr>
+          <w:lang w:val="en-US"/>
+        </w:rPr>
+        <w:t>Falkovitz</w:t>
+      </w:r>
+      <w:proofErr w:type="spellEnd"/>
+      <w:r>
+        <w:rPr>
+          <w:lang w:val="en-US"/>
+        </w:rPr>
+        <w:t xml:space="preserve">, L. (2004). The Vibrio </w:t>
+      </w:r>
+      <w:proofErr w:type="spellStart"/>
+      <w:r>
+        <w:rPr>
+          <w:lang w:val="en-US"/>
+        </w:rPr>
+        <w:t>shiloi</w:t>
+      </w:r>
+      <w:proofErr w:type="spellEnd"/>
+      <w:r>
+        <w:rPr>
+          <w:lang w:val="en-US"/>
+        </w:rPr>
+        <w:t xml:space="preserve">/Oculina </w:t>
+      </w:r>
+      <w:proofErr w:type="spellStart"/>
+      <w:r>
+        <w:rPr>
+          <w:lang w:val="en-US"/>
+        </w:rPr>
+        <w:t>patagonica</w:t>
+      </w:r>
+      <w:proofErr w:type="spellEnd"/>
+      <w:r>
+        <w:rPr>
+          <w:lang w:val="en-US"/>
+        </w:rPr>
+        <w:t xml:space="preserve"> model system of coral bleaching. </w:t>
+      </w:r>
+      <w:proofErr w:type="spellStart"/>
+      <w:r>
+        <w:rPr>
+          <w:i/>
+          <w:iCs/>
+          <w:lang w:val="en-US"/>
+        </w:rPr>
+        <w:t>Annu</w:t>
+      </w:r>
+      <w:proofErr w:type="spellEnd"/>
+      <w:r>
+        <w:rPr>
+          <w:i/>
+          <w:iCs/>
+          <w:lang w:val="en-US"/>
+        </w:rPr>
+        <w:t xml:space="preserve">. Rev. </w:t>
+      </w:r>
+      <w:proofErr w:type="spellStart"/>
+      <w:r>
+        <w:rPr>
+          <w:i/>
+          <w:iCs/>
+          <w:lang w:val="en-US"/>
+        </w:rPr>
+        <w:t>Microbiol</w:t>
+      </w:r>
+      <w:proofErr w:type="spellEnd"/>
+      <w:r>
+        <w:rPr>
+          <w:i/>
+          <w:iCs/>
+          <w:lang w:val="en-US"/>
+        </w:rPr>
+        <w:t>.</w:t>
+      </w:r>
+      <w:r>
+        <w:rPr>
+          <w:lang w:val="en-US"/>
+        </w:rPr>
+        <w:t xml:space="preserve">, </w:t>
+      </w:r>
+      <w:r>
+        <w:rPr>
+          <w:i/>
+          <w:iCs/>
+          <w:lang w:val="en-US"/>
+        </w:rPr>
+        <w:t>58</w:t>
+      </w:r>
+      <w:r>
+        <w:rPr>
+          <w:lang w:val="en-US"/>
+        </w:rPr>
+        <w:t>, 143-159.</w:t>
+      </w:r>
+    </w:p>
+    <w:p>
+      <w:pPr>
+        <w:pStyle w:val="Bibliografa"/>
+        <w:rPr>
+          <w:lang w:val="en-US"/>
+        </w:rPr>
+      </w:pPr>
+      <w:r>
+        <w:rPr>
+          <w:lang w:val="en-US"/>
+        </w:rPr>
+        <w:t xml:space="preserve">Thompson, F. L., Austin, B., Swings, J. G., &amp; American Society for Microbiology (Eds.). (2006). </w:t>
+      </w:r>
+      <w:r>
+        <w:rPr>
+          <w:i/>
+          <w:iCs/>
+          <w:lang w:val="en-US"/>
+        </w:rPr>
+        <w:t xml:space="preserve">The biology of </w:t>
+      </w:r>
+      <w:proofErr w:type="spellStart"/>
+      <w:r>
+        <w:rPr>
+          <w:i/>
+          <w:iCs/>
+          <w:lang w:val="en-US"/>
+        </w:rPr>
+        <w:t>vibrios</w:t>
+      </w:r>
+      <w:proofErr w:type="spellEnd"/>
+      <w:r>
+        <w:rPr>
+          <w:lang w:val="en-US"/>
+        </w:rPr>
+        <w:t>. ASM Press.</w:t>
+      </w:r>
+    </w:p>
+    <w:p>
+      <w:pPr>
+        <w:pStyle w:val="Bibliografa"/>
+        <w:rPr>
+          <w:lang w:val="en-US"/>
+        </w:rPr>
+      </w:pPr>
+      <w:r>
+        <w:rPr>
+          <w:lang w:val="en-US"/>
+        </w:rPr>
+        <w:t xml:space="preserve">Turner, J. W., Good, B., Cole, D., &amp; </w:t>
+      </w:r>
+      <w:proofErr w:type="spellStart"/>
+      <w:r>
+        <w:rPr>
+          <w:lang w:val="en-US"/>
+        </w:rPr>
+        <w:t>Lipp</w:t>
+      </w:r>
+      <w:proofErr w:type="spellEnd"/>
+      <w:r>
+        <w:rPr>
+          <w:lang w:val="en-US"/>
+        </w:rPr>
+        <w:t xml:space="preserve">, E. K. (2009). Plankton composition and environmental factors contribute to Vibrio seasonality. </w:t>
+      </w:r>
+      <w:r>
+        <w:rPr>
+          <w:i/>
+          <w:iCs/>
+          <w:lang w:val="en-US"/>
+        </w:rPr>
+        <w:t>The ISME Journal</w:t>
+      </w:r>
+      <w:r>
+        <w:rPr>
+          <w:lang w:val="en-US"/>
+        </w:rPr>
+        <w:t xml:space="preserve">, </w:t>
+      </w:r>
+      <w:r>
+        <w:rPr>
+          <w:i/>
+          <w:iCs/>
+          <w:lang w:val="en-US"/>
+        </w:rPr>
+        <w:t>3</w:t>
+      </w:r>
+      <w:r>
+        <w:rPr>
+          <w:lang w:val="en-US"/>
+        </w:rPr>
+        <w:t>(9), 1082-1092. https://doi.org/10.1038/ismej.2009.50</w:t>
+      </w:r>
+    </w:p>
+    <w:p>
+      <w:pPr>
+        <w:pStyle w:val="Bibliografa"/>
+      </w:pPr>
+      <w:r>
+        <w:rPr>
+          <w:lang w:val="en-US"/>
+        </w:rPr>
+        <w:t xml:space="preserve">Wong, Y. Y., Lee, C. W., Bong, C. W., Lim, J. H., Narayanan, K., &amp; Sim, E. U. H. (2019). Environmental control of Vibrio spp. Abundance and community structure in tropical waters. </w:t>
+      </w:r>
+      <w:r>
+        <w:rPr>
+          <w:i/>
+          <w:iCs/>
+        </w:rPr>
+        <w:t xml:space="preserve">FEMS </w:t>
+      </w:r>
+      <w:proofErr w:type="spellStart"/>
+      <w:r>
+        <w:rPr>
+          <w:i/>
+          <w:iCs/>
+        </w:rPr>
+        <w:t>Microbiology</w:t>
+      </w:r>
+      <w:proofErr w:type="spellEnd"/>
+      <w:r>
+        <w:rPr>
+          <w:i/>
+          <w:iCs/>
+        </w:rPr>
+        <w:t xml:space="preserve"> </w:t>
+      </w:r>
+      <w:proofErr w:type="spellStart"/>
+      <w:r>
+        <w:rPr>
+          <w:i/>
+          <w:iCs/>
+        </w:rPr>
+        <w:t>Ecology</w:t>
+      </w:r>
+      <w:proofErr w:type="spellEnd"/>
+      <w:r>
+        <w:t xml:space="preserve">, </w:t>
+      </w:r>
+      <w:r>
+        <w:rPr>
+          <w:i/>
+          <w:iCs/>
+        </w:rPr>
+        <w:t>95</w:t>
+      </w:r>
+      <w:r>
+        <w:t>(11), fiz176. https://doi.org/10.1093/femsec/fiz176</w:t>
+      </w:r>
+    </w:p>
+    <w:p>
+      <w:pPr>
+        <w:spacing w:line="240" w:lineRule="auto"/>
+        <w:rPr>
+          <w:lang w:val="en-CA"/>
+        </w:rPr>
+      </w:pPr>
+      <w:r>
+        <w:rPr>
+          <w:lang w:val="en-CA"/>
+        </w:rPr>
+        <w:fldChar w:fldCharType="end"/>
       </w:r>
     </w:p>
     <w:p>
@@ -2294,207 +3395,7 @@
         <w:rPr>
           <w:lang w:val="es-ES_tradnl"/>
         </w:rPr>
-        <w:t xml:space="preserve">Productos generados </w:t>
-      </w:r>
-      <w:r>
-        <w:rPr>
-          <w:i/>
-          <w:iCs/>
-          <w:color w:val="8496B0" w:themeColor="text2" w:themeTint="99"/>
-          <w:sz w:val="16"/>
-          <w:szCs w:val="16"/>
-          <w:lang w:val="es-ES_tradnl"/>
-        </w:rPr>
-        <w:t>(</w:t>
-      </w:r>
-      <w:r>
-        <w:rPr>
-          <w:i/>
-          <w:iCs/>
-          <w:color w:val="8496B0" w:themeColor="text2" w:themeTint="99"/>
-          <w:sz w:val="16"/>
-          <w:szCs w:val="16"/>
-          <w:lang w:val="es-ES_tradnl"/>
-        </w:rPr>
-        <w:t xml:space="preserve">De acuerdo con los objetivos específicos y el avance a la fecha, </w:t>
-      </w:r>
-      <w:r>
-        <w:rPr>
-          <w:i/>
-          <w:iCs/>
-          <w:color w:val="8496B0" w:themeColor="text2" w:themeTint="99"/>
-          <w:sz w:val="16"/>
-          <w:szCs w:val="16"/>
-          <w:lang w:val="es-ES_tradnl"/>
-        </w:rPr>
-        <w:t xml:space="preserve">especifique </w:t>
-      </w:r>
-      <w:r>
-        <w:rPr>
-          <w:i/>
-          <w:iCs/>
-          <w:color w:val="8496B0" w:themeColor="text2" w:themeTint="99"/>
-          <w:sz w:val="16"/>
-          <w:szCs w:val="16"/>
-          <w:lang w:val="es-ES_tradnl"/>
-        </w:rPr>
-        <w:t xml:space="preserve">la publicación de registros biológicos en el Sistema de Información Biológica de Colombia, registros de códigos de barra genéticos en Bold </w:t>
-      </w:r>
-      <w:proofErr w:type="spellStart"/>
-      <w:r>
-        <w:rPr>
-          <w:i/>
-          <w:iCs/>
-          <w:color w:val="8496B0" w:themeColor="text2" w:themeTint="99"/>
-          <w:sz w:val="16"/>
-          <w:szCs w:val="16"/>
-          <w:lang w:val="es-ES_tradnl"/>
-        </w:rPr>
-        <w:t>System</w:t>
-      </w:r>
-      <w:proofErr w:type="spellEnd"/>
-      <w:r>
-        <w:rPr>
-          <w:i/>
-          <w:iCs/>
-          <w:color w:val="8496B0" w:themeColor="text2" w:themeTint="99"/>
-          <w:sz w:val="16"/>
-          <w:szCs w:val="16"/>
-          <w:lang w:val="es-ES_tradnl"/>
-        </w:rPr>
-        <w:t xml:space="preserve"> y/o la publicación de notas, reportes y artículos científicos en revista indexada. Tenga presente que la expedición cuenta con recursos para financiar los derechos de publicación)</w:t>
-      </w:r>
-    </w:p>
-    <w:p>
-      <w:pPr>
-        <w:pStyle w:val="Ttulo1"/>
-        <w:rPr>
-          <w:i/>
-          <w:iCs/>
-          <w:color w:val="8496B0" w:themeColor="text2" w:themeTint="99"/>
-          <w:sz w:val="16"/>
-          <w:szCs w:val="16"/>
-          <w:lang w:val="es-ES_tradnl"/>
-        </w:rPr>
-      </w:pPr>
-      <w:r>
-        <w:rPr>
-          <w:lang w:val="es-ES_tradnl"/>
-        </w:rPr>
-        <w:t xml:space="preserve">Literatura citada </w:t>
-      </w:r>
-      <w:r>
-        <w:rPr>
-          <w:i/>
-          <w:iCs/>
-          <w:color w:val="8496B0" w:themeColor="text2" w:themeTint="99"/>
-          <w:sz w:val="16"/>
-          <w:szCs w:val="16"/>
-          <w:lang w:val="es-ES_tradnl"/>
-        </w:rPr>
-        <w:t>(</w:t>
-      </w:r>
-      <w:r>
-        <w:rPr>
-          <w:i/>
-          <w:iCs/>
-          <w:color w:val="8496B0" w:themeColor="text2" w:themeTint="99"/>
-          <w:sz w:val="16"/>
-          <w:szCs w:val="16"/>
-          <w:lang w:val="es-ES_tradnl"/>
-        </w:rPr>
-        <w:t>N</w:t>
-      </w:r>
-      <w:r>
-        <w:rPr>
-          <w:i/>
-          <w:iCs/>
-          <w:color w:val="8496B0" w:themeColor="text2" w:themeTint="99"/>
-          <w:sz w:val="16"/>
-          <w:szCs w:val="16"/>
-          <w:lang w:val="es-ES_tradnl"/>
-        </w:rPr>
-        <w:t>ormas de la Asociación Americana de Psicología)</w:t>
-      </w:r>
-    </w:p>
-    <w:p>
-      <w:pPr>
-        <w:pStyle w:val="Bibliografa"/>
-        <w:rPr>
-          <w:lang w:val="en-CA"/>
-        </w:rPr>
-      </w:pPr>
-      <w:r>
-        <w:rPr>
-          <w:lang w:val="en-CA"/>
-        </w:rPr>
-        <w:fldChar w:fldCharType="begin"/>
-      </w:r>
-      <w:r>
-        <w:instrText xml:space="preserve"> ADDIN ZOTERO_BIBL {"uncited":[],"omitted":[],"custom":[]} CSL_BIBLIOGRAPHY </w:instrText>
-      </w:r>
-      <w:r>
-        <w:rPr>
-          <w:lang w:val="en-CA"/>
-        </w:rPr>
-        <w:fldChar w:fldCharType="separate"/>
-      </w:r>
-      <w:r>
-        <w:t xml:space="preserve">Oliver, J., &amp; Oliver, K. (2007). Vibrio </w:t>
-      </w:r>
-      <w:proofErr w:type="spellStart"/>
-      <w:r>
-        <w:t>Species</w:t>
-      </w:r>
-      <w:proofErr w:type="spellEnd"/>
-      <w:r>
-        <w:t xml:space="preserve">. </w:t>
-      </w:r>
-      <w:r>
-        <w:rPr>
-          <w:lang w:val="en-CA"/>
-        </w:rPr>
-        <w:t xml:space="preserve">En </w:t>
-      </w:r>
-      <w:r>
-        <w:rPr>
-          <w:i/>
-          <w:iCs/>
-          <w:lang w:val="en-CA"/>
-        </w:rPr>
-        <w:t>Food Microbiology: Fundamentals and Frontiers</w:t>
-      </w:r>
-      <w:r>
-        <w:rPr>
-          <w:lang w:val="en-CA"/>
-        </w:rPr>
-        <w:t xml:space="preserve"> (3rd ed). ASM Press.</w:t>
-      </w:r>
-    </w:p>
-    <w:p>
-      <w:pPr>
-        <w:rPr>
-          <w:lang w:val="en-CA"/>
-        </w:rPr>
-      </w:pPr>
-      <w:r>
-        <w:rPr>
-          <w:lang w:val="en-CA"/>
-        </w:rPr>
-        <w:fldChar w:fldCharType="end"/>
-      </w:r>
-    </w:p>
-    <w:p>
-      <w:pPr>
-        <w:pStyle w:val="Ttulo1"/>
-        <w:rPr>
-          <w:lang w:val="es-ES_tradnl"/>
-        </w:rPr>
-      </w:pPr>
-      <w:r>
-        <w:rPr>
-          <w:lang w:val="es-ES_tradnl"/>
-        </w:rPr>
+        <w:lastRenderedPageBreak/>
         <w:t xml:space="preserve">Comentarios y recomendaciones </w:t>
       </w:r>
       <w:r>
@@ -2542,7 +3443,7 @@
 </file>
 
 <file path=word/endnotes.xml><?xml version="1.0" encoding="utf-8"?>
-<w:endnotes xmlns:wpc="http://schemas.microsoft.com/office/word/2010/wordprocessingCanvas" xmlns:cx="http://schemas.microsoft.com/office/drawing/2014/chartex" xmlns:cx1="http://schemas.microsoft.com/office/drawing/2015/9/8/chartex" xmlns:cx2="http://schemas.microsoft.com/office/drawing/2015/10/21/chartex" xmlns:cx3="http://schemas.microsoft.com/office/drawing/2016/5/9/chartex" xmlns:cx4="http://schemas.microsoft.com/office/drawing/2016/5/10/chartex" xmlns:cx5="http://schemas.microsoft.com/office/drawing/2016/5/11/chartex" xmlns:cx6="http://schemas.microsoft.com/office/drawing/2016/5/12/chartex" xmlns:cx7="http://schemas.microsoft.com/office/drawing/2016/5/13/chartex" xmlns:cx8="http://schemas.microsoft.com/office/drawing/2016/5/14/chartex" xmlns:mc="http://schemas.openxmlformats.org/markup-compatibility/2006" xmlns:aink="http://schemas.microsoft.com/office/drawing/2016/ink" xmlns:am3d="http://schemas.microsoft.com/office/drawing/2017/model3d" xmlns:o="urn:schemas-microsoft-com:office:office" xmlns:oel="http://schemas.microsoft.com/office/2019/extlst" xmlns:r="http://schemas.openxmlformats.org/officeDocument/2006/relationships" xmlns:m="http://schemas.openxmlformats.org/officeDocument/2006/math" xmlns:v="urn:schemas-microsoft-com:vml" xmlns:wp14="http://schemas.microsoft.com/office/word/2010/wordprocessingDrawing" xmlns:wp="http://schemas.openxmlformats.org/drawingml/2006/wordprocessingDrawing" xmlns:w10="urn:schemas-microsoft-com:office:word" xmlns:w="http://schemas.openxmlformats.org/wordprocessingml/2006/main" xmlns:w14="http://schemas.microsoft.com/office/word/2010/wordml" xmlns:w15="http://schemas.microsoft.com/office/word/2012/wordml" xmlns:w16cex="http://schemas.microsoft.com/office/word/2018/wordml/cex" xmlns:w16cid="http://schemas.microsoft.com/office/word/2016/wordml/cid" xmlns:w16="http://schemas.microsoft.com/office/word/2018/wordml" xmlns:w16du="http://schemas.microsoft.com/office/word/2023/wordml/word16du" xmlns:w16sdtdh="http://schemas.microsoft.com/office/word/2020/wordml/sdtdatahash" xmlns:w16se="http://schemas.microsoft.com/office/word/2015/wordml/symex" xmlns:wpg="http://schemas.microsoft.com/office/word/2010/wordprocessingGroup" xmlns:wpi="http://schemas.microsoft.com/office/word/2010/wordprocessingInk" xmlns:wne="http://schemas.microsoft.com/office/word/2006/wordml" xmlns:wps="http://schemas.microsoft.com/office/word/2010/wordprocessingShape" mc:Ignorable="w14 w15 w16se w16cid w16 w16cex w16sdtdh wp14">
+<w:endnotes xmlns:wpc="http://schemas.microsoft.com/office/word/2010/wordprocessingCanvas" xmlns:cx="http://schemas.microsoft.com/office/drawing/2014/chartex" xmlns:cx1="http://schemas.microsoft.com/office/drawing/2015/9/8/chartex" xmlns:cx2="http://schemas.microsoft.com/office/drawing/2015/10/21/chartex" xmlns:cx3="http://schemas.microsoft.com/office/drawing/2016/5/9/chartex" xmlns:cx4="http://schemas.microsoft.com/office/drawing/2016/5/10/chartex" xmlns:cx5="http://schemas.microsoft.com/office/drawing/2016/5/11/chartex" xmlns:cx6="http://schemas.microsoft.com/office/drawing/2016/5/12/chartex" xmlns:cx7="http://schemas.microsoft.com/office/drawing/2016/5/13/chartex" xmlns:cx8="http://schemas.microsoft.com/office/drawing/2016/5/14/chartex" xmlns:mc="http://schemas.openxmlformats.org/markup-compatibility/2006" xmlns:aink="http://schemas.microsoft.com/office/drawing/2016/ink" xmlns:am3d="http://schemas.microsoft.com/office/drawing/2017/model3d" xmlns:o="urn:schemas-microsoft-com:office:office" xmlns:r="http://schemas.openxmlformats.org/officeDocument/2006/relationships" xmlns:m="http://schemas.openxmlformats.org/officeDocument/2006/math" xmlns:v="urn:schemas-microsoft-com:vml" xmlns:wp14="http://schemas.microsoft.com/office/word/2010/wordprocessingDrawing" xmlns:wp="http://schemas.openxmlformats.org/drawingml/2006/wordprocessingDrawing" xmlns:w10="urn:schemas-microsoft-com:office:word" xmlns:w="http://schemas.openxmlformats.org/wordprocessingml/2006/main" xmlns:w14="http://schemas.microsoft.com/office/word/2010/wordml" xmlns:w15="http://schemas.microsoft.com/office/word/2012/wordml" xmlns:w16cex="http://schemas.microsoft.com/office/word/2018/wordml/cex" xmlns:w16cid="http://schemas.microsoft.com/office/word/2016/wordml/cid" xmlns:w16="http://schemas.microsoft.com/office/word/2018/wordml" xmlns:w16sdtdh="http://schemas.microsoft.com/office/word/2020/wordml/sdtdatahash" xmlns:w16se="http://schemas.microsoft.com/office/word/2015/wordml/symex" xmlns:wpg="http://schemas.microsoft.com/office/word/2010/wordprocessingGroup" xmlns:wpi="http://schemas.microsoft.com/office/word/2010/wordprocessingInk" xmlns:wne="http://schemas.microsoft.com/office/word/2006/wordml" xmlns:wps="http://schemas.microsoft.com/office/word/2010/wordprocessingShape" mc:Ignorable="w14 w15 w16se w16cid w16 w16cex w16sdtdh wp14">
   <w:endnote w:type="separator" w:id="-1">
     <w:p>
       <w:pPr>
@@ -2567,7 +3468,7 @@
 </file>
 
 <file path=word/footer1.xml><?xml version="1.0" encoding="utf-8"?>
-<w:ftr xmlns:wpc="http://schemas.microsoft.com/office/word/2010/wordprocessingCanvas" xmlns:cx="http://schemas.microsoft.com/office/drawing/2014/chartex" xmlns:cx1="http://schemas.microsoft.com/office/drawing/2015/9/8/chartex" xmlns:cx2="http://schemas.microsoft.com/office/drawing/2015/10/21/chartex" xmlns:cx3="http://schemas.microsoft.com/office/drawing/2016/5/9/chartex" xmlns:cx4="http://schemas.microsoft.com/office/drawing/2016/5/10/chartex" xmlns:cx5="http://schemas.microsoft.com/office/drawing/2016/5/11/chartex" xmlns:cx6="http://schemas.microsoft.com/office/drawing/2016/5/12/chartex" xmlns:cx7="http://schemas.microsoft.com/office/drawing/2016/5/13/chartex" xmlns:cx8="http://schemas.microsoft.com/office/drawing/2016/5/14/chartex" xmlns:mc="http://schemas.openxmlformats.org/markup-compatibility/2006" xmlns:aink="http://schemas.microsoft.com/office/drawing/2016/ink" xmlns:am3d="http://schemas.microsoft.com/office/drawing/2017/model3d" xmlns:o="urn:schemas-microsoft-com:office:office" xmlns:oel="http://schemas.microsoft.com/office/2019/extlst" xmlns:r="http://schemas.openxmlformats.org/officeDocument/2006/relationships" xmlns:m="http://schemas.openxmlformats.org/officeDocument/2006/math" xmlns:v="urn:schemas-microsoft-com:vml" xmlns:wp14="http://schemas.microsoft.com/office/word/2010/wordprocessingDrawing" xmlns:wp="http://schemas.openxmlformats.org/drawingml/2006/wordprocessingDrawing" xmlns:w10="urn:schemas-microsoft-com:office:word" xmlns:w="http://schemas.openxmlformats.org/wordprocessingml/2006/main" xmlns:w14="http://schemas.microsoft.com/office/word/2010/wordml" xmlns:w15="http://schemas.microsoft.com/office/word/2012/wordml" xmlns:w16cex="http://schemas.microsoft.com/office/word/2018/wordml/cex" xmlns:w16cid="http://schemas.microsoft.com/office/word/2016/wordml/cid" xmlns:w16="http://schemas.microsoft.com/office/word/2018/wordml" xmlns:w16du="http://schemas.microsoft.com/office/word/2023/wordml/word16du" xmlns:w16sdtdh="http://schemas.microsoft.com/office/word/2020/wordml/sdtdatahash" xmlns:w16se="http://schemas.microsoft.com/office/word/2015/wordml/symex" xmlns:wpg="http://schemas.microsoft.com/office/word/2010/wordprocessingGroup" xmlns:wpi="http://schemas.microsoft.com/office/word/2010/wordprocessingInk" xmlns:wne="http://schemas.microsoft.com/office/word/2006/wordml" xmlns:wps="http://schemas.microsoft.com/office/word/2010/wordprocessingShape" mc:Ignorable="w14 w15 w16se w16cid w16 w16cex w16sdtdh wp14">
+<w:ftr xmlns:wpc="http://schemas.microsoft.com/office/word/2010/wordprocessingCanvas" xmlns:cx="http://schemas.microsoft.com/office/drawing/2014/chartex" xmlns:cx1="http://schemas.microsoft.com/office/drawing/2015/9/8/chartex" xmlns:cx2="http://schemas.microsoft.com/office/drawing/2015/10/21/chartex" xmlns:cx3="http://schemas.microsoft.com/office/drawing/2016/5/9/chartex" xmlns:cx4="http://schemas.microsoft.com/office/drawing/2016/5/10/chartex" xmlns:cx5="http://schemas.microsoft.com/office/drawing/2016/5/11/chartex" xmlns:cx6="http://schemas.microsoft.com/office/drawing/2016/5/12/chartex" xmlns:cx7="http://schemas.microsoft.com/office/drawing/2016/5/13/chartex" xmlns:cx8="http://schemas.microsoft.com/office/drawing/2016/5/14/chartex" xmlns:mc="http://schemas.openxmlformats.org/markup-compatibility/2006" xmlns:aink="http://schemas.microsoft.com/office/drawing/2016/ink" xmlns:am3d="http://schemas.microsoft.com/office/drawing/2017/model3d" xmlns:o="urn:schemas-microsoft-com:office:office" xmlns:r="http://schemas.openxmlformats.org/officeDocument/2006/relationships" xmlns:m="http://schemas.openxmlformats.org/officeDocument/2006/math" xmlns:v="urn:schemas-microsoft-com:vml" xmlns:wp14="http://schemas.microsoft.com/office/word/2010/wordprocessingDrawing" xmlns:wp="http://schemas.openxmlformats.org/drawingml/2006/wordprocessingDrawing" xmlns:w10="urn:schemas-microsoft-com:office:word" xmlns:w="http://schemas.openxmlformats.org/wordprocessingml/2006/main" xmlns:w14="http://schemas.microsoft.com/office/word/2010/wordml" xmlns:w15="http://schemas.microsoft.com/office/word/2012/wordml" xmlns:w16cex="http://schemas.microsoft.com/office/word/2018/wordml/cex" xmlns:w16cid="http://schemas.microsoft.com/office/word/2016/wordml/cid" xmlns:w16="http://schemas.microsoft.com/office/word/2018/wordml" xmlns:w16sdtdh="http://schemas.microsoft.com/office/word/2020/wordml/sdtdatahash" xmlns:w16se="http://schemas.microsoft.com/office/word/2015/wordml/symex" xmlns:wpg="http://schemas.microsoft.com/office/word/2010/wordprocessingGroup" xmlns:wpi="http://schemas.microsoft.com/office/word/2010/wordprocessingInk" xmlns:wne="http://schemas.microsoft.com/office/word/2006/wordml" xmlns:wps="http://schemas.microsoft.com/office/word/2010/wordprocessingShape" mc:Ignorable="w14 w15 w16se w16cid w16 w16cex w16sdtdh wp14">
   <w:sdt>
     <w:sdtPr>
       <w:rPr>
@@ -2579,6 +3480,11 @@
         <w:docPartUnique/>
       </w:docPartObj>
     </w:sdtPr>
+    <w:sdtEndPr>
+      <w:rPr>
+        <w:rStyle w:val="Nmerodepgina"/>
+      </w:rPr>
+    </w:sdtEndPr>
     <w:sdtContent>
       <w:p>
         <w:pPr>
@@ -2619,7 +3525,7 @@
 </file>
 
 <file path=word/footer2.xml><?xml version="1.0" encoding="utf-8"?>
-<w:ftr xmlns:wpc="http://schemas.microsoft.com/office/word/2010/wordprocessingCanvas" xmlns:cx="http://schemas.microsoft.com/office/drawing/2014/chartex" xmlns:cx1="http://schemas.microsoft.com/office/drawing/2015/9/8/chartex" xmlns:cx2="http://schemas.microsoft.com/office/drawing/2015/10/21/chartex" xmlns:cx3="http://schemas.microsoft.com/office/drawing/2016/5/9/chartex" xmlns:cx4="http://schemas.microsoft.com/office/drawing/2016/5/10/chartex" xmlns:cx5="http://schemas.microsoft.com/office/drawing/2016/5/11/chartex" xmlns:cx6="http://schemas.microsoft.com/office/drawing/2016/5/12/chartex" xmlns:cx7="http://schemas.microsoft.com/office/drawing/2016/5/13/chartex" xmlns:cx8="http://schemas.microsoft.com/office/drawing/2016/5/14/chartex" xmlns:mc="http://schemas.openxmlformats.org/markup-compatibility/2006" xmlns:aink="http://schemas.microsoft.com/office/drawing/2016/ink" xmlns:am3d="http://schemas.microsoft.com/office/drawing/2017/model3d" xmlns:o="urn:schemas-microsoft-com:office:office" xmlns:oel="http://schemas.microsoft.com/office/2019/extlst" xmlns:r="http://schemas.openxmlformats.org/officeDocument/2006/relationships" xmlns:m="http://schemas.openxmlformats.org/officeDocument/2006/math" xmlns:v="urn:schemas-microsoft-com:vml" xmlns:wp14="http://schemas.microsoft.com/office/word/2010/wordprocessingDrawing" xmlns:wp="http://schemas.openxmlformats.org/drawingml/2006/wordprocessingDrawing" xmlns:w10="urn:schemas-microsoft-com:office:word" xmlns:w="http://schemas.openxmlformats.org/wordprocessingml/2006/main" xmlns:w14="http://schemas.microsoft.com/office/word/2010/wordml" xmlns:w15="http://schemas.microsoft.com/office/word/2012/wordml" xmlns:w16cex="http://schemas.microsoft.com/office/word/2018/wordml/cex" xmlns:w16cid="http://schemas.microsoft.com/office/word/2016/wordml/cid" xmlns:w16="http://schemas.microsoft.com/office/word/2018/wordml" xmlns:w16du="http://schemas.microsoft.com/office/word/2023/wordml/word16du" xmlns:w16sdtdh="http://schemas.microsoft.com/office/word/2020/wordml/sdtdatahash" xmlns:w16se="http://schemas.microsoft.com/office/word/2015/wordml/symex" xmlns:wpg="http://schemas.microsoft.com/office/word/2010/wordprocessingGroup" xmlns:wpi="http://schemas.microsoft.com/office/word/2010/wordprocessingInk" xmlns:wne="http://schemas.microsoft.com/office/word/2006/wordml" xmlns:wps="http://schemas.microsoft.com/office/word/2010/wordprocessingShape" mc:Ignorable="w14 w15 w16se w16cid w16 w16cex w16sdtdh wp14">
+<w:ftr xmlns:wpc="http://schemas.microsoft.com/office/word/2010/wordprocessingCanvas" xmlns:cx="http://schemas.microsoft.com/office/drawing/2014/chartex" xmlns:cx1="http://schemas.microsoft.com/office/drawing/2015/9/8/chartex" xmlns:cx2="http://schemas.microsoft.com/office/drawing/2015/10/21/chartex" xmlns:cx3="http://schemas.microsoft.com/office/drawing/2016/5/9/chartex" xmlns:cx4="http://schemas.microsoft.com/office/drawing/2016/5/10/chartex" xmlns:cx5="http://schemas.microsoft.com/office/drawing/2016/5/11/chartex" xmlns:cx6="http://schemas.microsoft.com/office/drawing/2016/5/12/chartex" xmlns:cx7="http://schemas.microsoft.com/office/drawing/2016/5/13/chartex" xmlns:cx8="http://schemas.microsoft.com/office/drawing/2016/5/14/chartex" xmlns:mc="http://schemas.openxmlformats.org/markup-compatibility/2006" xmlns:aink="http://schemas.microsoft.com/office/drawing/2016/ink" xmlns:am3d="http://schemas.microsoft.com/office/drawing/2017/model3d" xmlns:o="urn:schemas-microsoft-com:office:office" xmlns:r="http://schemas.openxmlformats.org/officeDocument/2006/relationships" xmlns:m="http://schemas.openxmlformats.org/officeDocument/2006/math" xmlns:v="urn:schemas-microsoft-com:vml" xmlns:wp14="http://schemas.microsoft.com/office/word/2010/wordprocessingDrawing" xmlns:wp="http://schemas.openxmlformats.org/drawingml/2006/wordprocessingDrawing" xmlns:w10="urn:schemas-microsoft-com:office:word" xmlns:w="http://schemas.openxmlformats.org/wordprocessingml/2006/main" xmlns:w14="http://schemas.microsoft.com/office/word/2010/wordml" xmlns:w15="http://schemas.microsoft.com/office/word/2012/wordml" xmlns:w16cex="http://schemas.microsoft.com/office/word/2018/wordml/cex" xmlns:w16cid="http://schemas.microsoft.com/office/word/2016/wordml/cid" xmlns:w16="http://schemas.microsoft.com/office/word/2018/wordml" xmlns:w16sdtdh="http://schemas.microsoft.com/office/word/2020/wordml/sdtdatahash" xmlns:w16se="http://schemas.microsoft.com/office/word/2015/wordml/symex" xmlns:wpg="http://schemas.microsoft.com/office/word/2010/wordprocessingGroup" xmlns:wpi="http://schemas.microsoft.com/office/word/2010/wordprocessingInk" xmlns:wne="http://schemas.microsoft.com/office/word/2006/wordml" xmlns:wps="http://schemas.microsoft.com/office/word/2010/wordprocessingShape" mc:Ignorable="w14 w15 w16se w16cid w16 w16cex w16sdtdh wp14">
   <w:sdt>
     <w:sdtPr>
       <w:rPr>
@@ -2631,6 +3537,11 @@
         <w:docPartUnique/>
       </w:docPartObj>
     </w:sdtPr>
+    <w:sdtEndPr>
+      <w:rPr>
+        <w:rStyle w:val="Nmerodepgina"/>
+      </w:rPr>
+    </w:sdtEndPr>
     <w:sdtContent>
       <w:p>
         <w:pPr>
@@ -3264,7 +4175,7 @@
                               <w:sz w:val="15"/>
                               <w:szCs w:val="15"/>
                             </w:rPr>
-                            <w:t>24 de abril de 2023</w:t>
+                            <w:t>25 de abril de 2023</w:t>
                           </w:r>
                           <w:r>
                             <w:rPr>
@@ -3345,7 +4256,7 @@
                         <w:sz w:val="15"/>
                         <w:szCs w:val="15"/>
                       </w:rPr>
-                      <w:t>24 de abril de 2023</w:t>
+                      <w:t>25 de abril de 2023</w:t>
                     </w:r>
                     <w:r>
                       <w:rPr>
@@ -3367,7 +4278,7 @@
 </file>
 
 <file path=word/footer3.xml><?xml version="1.0" encoding="utf-8"?>
-<w:ftr xmlns:wpc="http://schemas.microsoft.com/office/word/2010/wordprocessingCanvas" xmlns:cx="http://schemas.microsoft.com/office/drawing/2014/chartex" xmlns:cx1="http://schemas.microsoft.com/office/drawing/2015/9/8/chartex" xmlns:cx2="http://schemas.microsoft.com/office/drawing/2015/10/21/chartex" xmlns:cx3="http://schemas.microsoft.com/office/drawing/2016/5/9/chartex" xmlns:cx4="http://schemas.microsoft.com/office/drawing/2016/5/10/chartex" xmlns:cx5="http://schemas.microsoft.com/office/drawing/2016/5/11/chartex" xmlns:cx6="http://schemas.microsoft.com/office/drawing/2016/5/12/chartex" xmlns:cx7="http://schemas.microsoft.com/office/drawing/2016/5/13/chartex" xmlns:cx8="http://schemas.microsoft.com/office/drawing/2016/5/14/chartex" xmlns:mc="http://schemas.openxmlformats.org/markup-compatibility/2006" xmlns:aink="http://schemas.microsoft.com/office/drawing/2016/ink" xmlns:am3d="http://schemas.microsoft.com/office/drawing/2017/model3d" xmlns:o="urn:schemas-microsoft-com:office:office" xmlns:oel="http://schemas.microsoft.com/office/2019/extlst" xmlns:r="http://schemas.openxmlformats.org/officeDocument/2006/relationships" xmlns:m="http://schemas.openxmlformats.org/officeDocument/2006/math" xmlns:v="urn:schemas-microsoft-com:vml" xmlns:wp14="http://schemas.microsoft.com/office/word/2010/wordprocessingDrawing" xmlns:wp="http://schemas.openxmlformats.org/drawingml/2006/wordprocessingDrawing" xmlns:w10="urn:schemas-microsoft-com:office:word" xmlns:w="http://schemas.openxmlformats.org/wordprocessingml/2006/main" xmlns:w14="http://schemas.microsoft.com/office/word/2010/wordml" xmlns:w15="http://schemas.microsoft.com/office/word/2012/wordml" xmlns:w16cex="http://schemas.microsoft.com/office/word/2018/wordml/cex" xmlns:w16cid="http://schemas.microsoft.com/office/word/2016/wordml/cid" xmlns:w16="http://schemas.microsoft.com/office/word/2018/wordml" xmlns:w16du="http://schemas.microsoft.com/office/word/2023/wordml/word16du" xmlns:w16sdtdh="http://schemas.microsoft.com/office/word/2020/wordml/sdtdatahash" xmlns:w16se="http://schemas.microsoft.com/office/word/2015/wordml/symex" xmlns:wpg="http://schemas.microsoft.com/office/word/2010/wordprocessingGroup" xmlns:wpi="http://schemas.microsoft.com/office/word/2010/wordprocessingInk" xmlns:wne="http://schemas.microsoft.com/office/word/2006/wordml" xmlns:wps="http://schemas.microsoft.com/office/word/2010/wordprocessingShape" mc:Ignorable="w14 w15 w16se w16cid w16 w16cex w16sdtdh wp14">
+<w:ftr xmlns:wpc="http://schemas.microsoft.com/office/word/2010/wordprocessingCanvas" xmlns:cx="http://schemas.microsoft.com/office/drawing/2014/chartex" xmlns:cx1="http://schemas.microsoft.com/office/drawing/2015/9/8/chartex" xmlns:cx2="http://schemas.microsoft.com/office/drawing/2015/10/21/chartex" xmlns:cx3="http://schemas.microsoft.com/office/drawing/2016/5/9/chartex" xmlns:cx4="http://schemas.microsoft.com/office/drawing/2016/5/10/chartex" xmlns:cx5="http://schemas.microsoft.com/office/drawing/2016/5/11/chartex" xmlns:cx6="http://schemas.microsoft.com/office/drawing/2016/5/12/chartex" xmlns:cx7="http://schemas.microsoft.com/office/drawing/2016/5/13/chartex" xmlns:cx8="http://schemas.microsoft.com/office/drawing/2016/5/14/chartex" xmlns:mc="http://schemas.openxmlformats.org/markup-compatibility/2006" xmlns:aink="http://schemas.microsoft.com/office/drawing/2016/ink" xmlns:am3d="http://schemas.microsoft.com/office/drawing/2017/model3d" xmlns:o="urn:schemas-microsoft-com:office:office" xmlns:r="http://schemas.openxmlformats.org/officeDocument/2006/relationships" xmlns:m="http://schemas.openxmlformats.org/officeDocument/2006/math" xmlns:v="urn:schemas-microsoft-com:vml" xmlns:wp14="http://schemas.microsoft.com/office/word/2010/wordprocessingDrawing" xmlns:wp="http://schemas.openxmlformats.org/drawingml/2006/wordprocessingDrawing" xmlns:w10="urn:schemas-microsoft-com:office:word" xmlns:w="http://schemas.openxmlformats.org/wordprocessingml/2006/main" xmlns:w14="http://schemas.microsoft.com/office/word/2010/wordml" xmlns:w15="http://schemas.microsoft.com/office/word/2012/wordml" xmlns:w16cex="http://schemas.microsoft.com/office/word/2018/wordml/cex" xmlns:w16cid="http://schemas.microsoft.com/office/word/2016/wordml/cid" xmlns:w16="http://schemas.microsoft.com/office/word/2018/wordml" xmlns:w16sdtdh="http://schemas.microsoft.com/office/word/2020/wordml/sdtdatahash" xmlns:w16se="http://schemas.microsoft.com/office/word/2015/wordml/symex" xmlns:wpg="http://schemas.microsoft.com/office/word/2010/wordprocessingGroup" xmlns:wpi="http://schemas.microsoft.com/office/word/2010/wordprocessingInk" xmlns:wne="http://schemas.microsoft.com/office/word/2006/wordml" xmlns:wps="http://schemas.microsoft.com/office/word/2010/wordprocessingShape" mc:Ignorable="w14 w15 w16se w16cid w16 w16cex w16sdtdh wp14">
   <w:p>
     <w:pPr>
       <w:pStyle w:val="Piedepgina"/>
@@ -3579,7 +4490,7 @@
                               <w:sz w:val="15"/>
                               <w:szCs w:val="15"/>
                             </w:rPr>
-                            <w:t>24 de abril de 2023</w:t>
+                            <w:t>25 de abril de 2023</w:t>
                           </w:r>
                           <w:r>
                             <w:rPr>
@@ -3660,7 +4571,7 @@
                         <w:sz w:val="15"/>
                         <w:szCs w:val="15"/>
                       </w:rPr>
-                      <w:t>24 de abril de 2023</w:t>
+                      <w:t>25 de abril de 2023</w:t>
                     </w:r>
                     <w:r>
                       <w:rPr>
@@ -3993,7 +4904,7 @@
 </file>
 
 <file path=word/footnotes.xml><?xml version="1.0" encoding="utf-8"?>
-<w:footnotes xmlns:wpc="http://schemas.microsoft.com/office/word/2010/wordprocessingCanvas" xmlns:cx="http://schemas.microsoft.com/office/drawing/2014/chartex" xmlns:cx1="http://schemas.microsoft.com/office/drawing/2015/9/8/chartex" xmlns:cx2="http://schemas.microsoft.com/office/drawing/2015/10/21/chartex" xmlns:cx3="http://schemas.microsoft.com/office/drawing/2016/5/9/chartex" xmlns:cx4="http://schemas.microsoft.com/office/drawing/2016/5/10/chartex" xmlns:cx5="http://schemas.microsoft.com/office/drawing/2016/5/11/chartex" xmlns:cx6="http://schemas.microsoft.com/office/drawing/2016/5/12/chartex" xmlns:cx7="http://schemas.microsoft.com/office/drawing/2016/5/13/chartex" xmlns:cx8="http://schemas.microsoft.com/office/drawing/2016/5/14/chartex" xmlns:mc="http://schemas.openxmlformats.org/markup-compatibility/2006" xmlns:aink="http://schemas.microsoft.com/office/drawing/2016/ink" xmlns:am3d="http://schemas.microsoft.com/office/drawing/2017/model3d" xmlns:o="urn:schemas-microsoft-com:office:office" xmlns:oel="http://schemas.microsoft.com/office/2019/extlst" xmlns:r="http://schemas.openxmlformats.org/officeDocument/2006/relationships" xmlns:m="http://schemas.openxmlformats.org/officeDocument/2006/math" xmlns:v="urn:schemas-microsoft-com:vml" xmlns:wp14="http://schemas.microsoft.com/office/word/2010/wordprocessingDrawing" xmlns:wp="http://schemas.openxmlformats.org/drawingml/2006/wordprocessingDrawing" xmlns:w10="urn:schemas-microsoft-com:office:word" xmlns:w="http://schemas.openxmlformats.org/wordprocessingml/2006/main" xmlns:w14="http://schemas.microsoft.com/office/word/2010/wordml" xmlns:w15="http://schemas.microsoft.com/office/word/2012/wordml" xmlns:w16cex="http://schemas.microsoft.com/office/word/2018/wordml/cex" xmlns:w16cid="http://schemas.microsoft.com/office/word/2016/wordml/cid" xmlns:w16="http://schemas.microsoft.com/office/word/2018/wordml" xmlns:w16du="http://schemas.microsoft.com/office/word/2023/wordml/word16du" xmlns:w16sdtdh="http://schemas.microsoft.com/office/word/2020/wordml/sdtdatahash" xmlns:w16se="http://schemas.microsoft.com/office/word/2015/wordml/symex" xmlns:wpg="http://schemas.microsoft.com/office/word/2010/wordprocessingGroup" xmlns:wpi="http://schemas.microsoft.com/office/word/2010/wordprocessingInk" xmlns:wne="http://schemas.microsoft.com/office/word/2006/wordml" xmlns:wps="http://schemas.microsoft.com/office/word/2010/wordprocessingShape" mc:Ignorable="w14 w15 w16se w16cid w16 w16cex w16sdtdh wp14">
+<w:footnotes xmlns:wpc="http://schemas.microsoft.com/office/word/2010/wordprocessingCanvas" xmlns:cx="http://schemas.microsoft.com/office/drawing/2014/chartex" xmlns:cx1="http://schemas.microsoft.com/office/drawing/2015/9/8/chartex" xmlns:cx2="http://schemas.microsoft.com/office/drawing/2015/10/21/chartex" xmlns:cx3="http://schemas.microsoft.com/office/drawing/2016/5/9/chartex" xmlns:cx4="http://schemas.microsoft.com/office/drawing/2016/5/10/chartex" xmlns:cx5="http://schemas.microsoft.com/office/drawing/2016/5/11/chartex" xmlns:cx6="http://schemas.microsoft.com/office/drawing/2016/5/12/chartex" xmlns:cx7="http://schemas.microsoft.com/office/drawing/2016/5/13/chartex" xmlns:cx8="http://schemas.microsoft.com/office/drawing/2016/5/14/chartex" xmlns:mc="http://schemas.openxmlformats.org/markup-compatibility/2006" xmlns:aink="http://schemas.microsoft.com/office/drawing/2016/ink" xmlns:am3d="http://schemas.microsoft.com/office/drawing/2017/model3d" xmlns:o="urn:schemas-microsoft-com:office:office" xmlns:r="http://schemas.openxmlformats.org/officeDocument/2006/relationships" xmlns:m="http://schemas.openxmlformats.org/officeDocument/2006/math" xmlns:v="urn:schemas-microsoft-com:vml" xmlns:wp14="http://schemas.microsoft.com/office/word/2010/wordprocessingDrawing" xmlns:wp="http://schemas.openxmlformats.org/drawingml/2006/wordprocessingDrawing" xmlns:w10="urn:schemas-microsoft-com:office:word" xmlns:w="http://schemas.openxmlformats.org/wordprocessingml/2006/main" xmlns:w14="http://schemas.microsoft.com/office/word/2010/wordml" xmlns:w15="http://schemas.microsoft.com/office/word/2012/wordml" xmlns:w16cex="http://schemas.microsoft.com/office/word/2018/wordml/cex" xmlns:w16cid="http://schemas.microsoft.com/office/word/2016/wordml/cid" xmlns:w16="http://schemas.microsoft.com/office/word/2018/wordml" xmlns:w16sdtdh="http://schemas.microsoft.com/office/word/2020/wordml/sdtdatahash" xmlns:w16se="http://schemas.microsoft.com/office/word/2015/wordml/symex" xmlns:wpg="http://schemas.microsoft.com/office/word/2010/wordprocessingGroup" xmlns:wpi="http://schemas.microsoft.com/office/word/2010/wordprocessingInk" xmlns:wne="http://schemas.microsoft.com/office/word/2006/wordml" xmlns:wps="http://schemas.microsoft.com/office/word/2010/wordprocessingShape" mc:Ignorable="w14 w15 w16se w16cid w16 w16cex w16sdtdh wp14">
   <w:footnote w:type="separator" w:id="-1">
     <w:p>
       <w:pPr>
@@ -4018,7 +4929,7 @@
 </file>
 
 <file path=word/header1.xml><?xml version="1.0" encoding="utf-8"?>
-<w:hdr xmlns:wpc="http://schemas.microsoft.com/office/word/2010/wordprocessingCanvas" xmlns:cx="http://schemas.microsoft.com/office/drawing/2014/chartex" xmlns:cx1="http://schemas.microsoft.com/office/drawing/2015/9/8/chartex" xmlns:cx2="http://schemas.microsoft.com/office/drawing/2015/10/21/chartex" xmlns:cx3="http://schemas.microsoft.com/office/drawing/2016/5/9/chartex" xmlns:cx4="http://schemas.microsoft.com/office/drawing/2016/5/10/chartex" xmlns:cx5="http://schemas.microsoft.com/office/drawing/2016/5/11/chartex" xmlns:cx6="http://schemas.microsoft.com/office/drawing/2016/5/12/chartex" xmlns:cx7="http://schemas.microsoft.com/office/drawing/2016/5/13/chartex" xmlns:cx8="http://schemas.microsoft.com/office/drawing/2016/5/14/chartex" xmlns:mc="http://schemas.openxmlformats.org/markup-compatibility/2006" xmlns:aink="http://schemas.microsoft.com/office/drawing/2016/ink" xmlns:am3d="http://schemas.microsoft.com/office/drawing/2017/model3d" xmlns:o="urn:schemas-microsoft-com:office:office" xmlns:oel="http://schemas.microsoft.com/office/2019/extlst" xmlns:r="http://schemas.openxmlformats.org/officeDocument/2006/relationships" xmlns:m="http://schemas.openxmlformats.org/officeDocument/2006/math" xmlns:v="urn:schemas-microsoft-com:vml" xmlns:wp14="http://schemas.microsoft.com/office/word/2010/wordprocessingDrawing" xmlns:wp="http://schemas.openxmlformats.org/drawingml/2006/wordprocessingDrawing" xmlns:w10="urn:schemas-microsoft-com:office:word" xmlns:w="http://schemas.openxmlformats.org/wordprocessingml/2006/main" xmlns:w14="http://schemas.microsoft.com/office/word/2010/wordml" xmlns:w15="http://schemas.microsoft.com/office/word/2012/wordml" xmlns:w16cex="http://schemas.microsoft.com/office/word/2018/wordml/cex" xmlns:w16cid="http://schemas.microsoft.com/office/word/2016/wordml/cid" xmlns:w16="http://schemas.microsoft.com/office/word/2018/wordml" xmlns:w16du="http://schemas.microsoft.com/office/word/2023/wordml/word16du" xmlns:w16sdtdh="http://schemas.microsoft.com/office/word/2020/wordml/sdtdatahash" xmlns:w16se="http://schemas.microsoft.com/office/word/2015/wordml/symex" xmlns:wpg="http://schemas.microsoft.com/office/word/2010/wordprocessingGroup" xmlns:wpi="http://schemas.microsoft.com/office/word/2010/wordprocessingInk" xmlns:wne="http://schemas.microsoft.com/office/word/2006/wordml" xmlns:wps="http://schemas.microsoft.com/office/word/2010/wordprocessingShape" mc:Ignorable="w14 w15 w16se w16cid w16 w16cex w16sdtdh wp14">
+<w:hdr xmlns:wpc="http://schemas.microsoft.com/office/word/2010/wordprocessingCanvas" xmlns:cx="http://schemas.microsoft.com/office/drawing/2014/chartex" xmlns:cx1="http://schemas.microsoft.com/office/drawing/2015/9/8/chartex" xmlns:cx2="http://schemas.microsoft.com/office/drawing/2015/10/21/chartex" xmlns:cx3="http://schemas.microsoft.com/office/drawing/2016/5/9/chartex" xmlns:cx4="http://schemas.microsoft.com/office/drawing/2016/5/10/chartex" xmlns:cx5="http://schemas.microsoft.com/office/drawing/2016/5/11/chartex" xmlns:cx6="http://schemas.microsoft.com/office/drawing/2016/5/12/chartex" xmlns:cx7="http://schemas.microsoft.com/office/drawing/2016/5/13/chartex" xmlns:cx8="http://schemas.microsoft.com/office/drawing/2016/5/14/chartex" xmlns:mc="http://schemas.openxmlformats.org/markup-compatibility/2006" xmlns:aink="http://schemas.microsoft.com/office/drawing/2016/ink" xmlns:am3d="http://schemas.microsoft.com/office/drawing/2017/model3d" xmlns:o="urn:schemas-microsoft-com:office:office" xmlns:r="http://schemas.openxmlformats.org/officeDocument/2006/relationships" xmlns:m="http://schemas.openxmlformats.org/officeDocument/2006/math" xmlns:v="urn:schemas-microsoft-com:vml" xmlns:wp14="http://schemas.microsoft.com/office/word/2010/wordprocessingDrawing" xmlns:wp="http://schemas.openxmlformats.org/drawingml/2006/wordprocessingDrawing" xmlns:w10="urn:schemas-microsoft-com:office:word" xmlns:w="http://schemas.openxmlformats.org/wordprocessingml/2006/main" xmlns:w14="http://schemas.microsoft.com/office/word/2010/wordml" xmlns:w15="http://schemas.microsoft.com/office/word/2012/wordml" xmlns:w16cex="http://schemas.microsoft.com/office/word/2018/wordml/cex" xmlns:w16cid="http://schemas.microsoft.com/office/word/2016/wordml/cid" xmlns:w16="http://schemas.microsoft.com/office/word/2018/wordml" xmlns:w16sdtdh="http://schemas.microsoft.com/office/word/2020/wordml/sdtdatahash" xmlns:w16se="http://schemas.microsoft.com/office/word/2015/wordml/symex" xmlns:wpg="http://schemas.microsoft.com/office/word/2010/wordprocessingGroup" xmlns:wpi="http://schemas.microsoft.com/office/word/2010/wordprocessingInk" xmlns:wne="http://schemas.microsoft.com/office/word/2006/wordml" xmlns:wps="http://schemas.microsoft.com/office/word/2010/wordprocessingShape" mc:Ignorable="w14 w15 w16se w16cid w16 w16cex w16sdtdh wp14">
   <w:p>
     <w:pPr>
       <w:pStyle w:val="Encabezado"/>
@@ -4175,7 +5086,7 @@
 </file>
 
 <file path=word/numbering.xml><?xml version="1.0" encoding="utf-8"?>
-<w:numbering xmlns:wpc="http://schemas.microsoft.com/office/word/2010/wordprocessingCanvas" xmlns:cx="http://schemas.microsoft.com/office/drawing/2014/chartex" xmlns:cx1="http://schemas.microsoft.com/office/drawing/2015/9/8/chartex" xmlns:cx2="http://schemas.microsoft.com/office/drawing/2015/10/21/chartex" xmlns:cx3="http://schemas.microsoft.com/office/drawing/2016/5/9/chartex" xmlns:cx4="http://schemas.microsoft.com/office/drawing/2016/5/10/chartex" xmlns:cx5="http://schemas.microsoft.com/office/drawing/2016/5/11/chartex" xmlns:cx6="http://schemas.microsoft.com/office/drawing/2016/5/12/chartex" xmlns:cx7="http://schemas.microsoft.com/office/drawing/2016/5/13/chartex" xmlns:cx8="http://schemas.microsoft.com/office/drawing/2016/5/14/chartex" xmlns:mc="http://schemas.openxmlformats.org/markup-compatibility/2006" xmlns:aink="http://schemas.microsoft.com/office/drawing/2016/ink" xmlns:am3d="http://schemas.microsoft.com/office/drawing/2017/model3d" xmlns:o="urn:schemas-microsoft-com:office:office" xmlns:oel="http://schemas.microsoft.com/office/2019/extlst" xmlns:r="http://schemas.openxmlformats.org/officeDocument/2006/relationships" xmlns:m="http://schemas.openxmlformats.org/officeDocument/2006/math" xmlns:v="urn:schemas-microsoft-com:vml" xmlns:wp14="http://schemas.microsoft.com/office/word/2010/wordprocessingDrawing" xmlns:wp="http://schemas.openxmlformats.org/drawingml/2006/wordprocessingDrawing" xmlns:w10="urn:schemas-microsoft-com:office:word" xmlns:w="http://schemas.openxmlformats.org/wordprocessingml/2006/main" xmlns:w14="http://schemas.microsoft.com/office/word/2010/wordml" xmlns:w15="http://schemas.microsoft.com/office/word/2012/wordml" xmlns:w16cex="http://schemas.microsoft.com/office/word/2018/wordml/cex" xmlns:w16cid="http://schemas.microsoft.com/office/word/2016/wordml/cid" xmlns:w16="http://schemas.microsoft.com/office/word/2018/wordml" xmlns:w16du="http://schemas.microsoft.com/office/word/2023/wordml/word16du" xmlns:w16sdtdh="http://schemas.microsoft.com/office/word/2020/wordml/sdtdatahash" xmlns:w16se="http://schemas.microsoft.com/office/word/2015/wordml/symex" xmlns:wpg="http://schemas.microsoft.com/office/word/2010/wordprocessingGroup" xmlns:wpi="http://schemas.microsoft.com/office/word/2010/wordprocessingInk" xmlns:wne="http://schemas.microsoft.com/office/word/2006/wordml" xmlns:wps="http://schemas.microsoft.com/office/word/2010/wordprocessingShape" mc:Ignorable="w14 w15 w16se w16cid w16 w16cex w16sdtdh wp14">
+<w:numbering xmlns:wpc="http://schemas.microsoft.com/office/word/2010/wordprocessingCanvas" xmlns:cx="http://schemas.microsoft.com/office/drawing/2014/chartex" xmlns:cx1="http://schemas.microsoft.com/office/drawing/2015/9/8/chartex" xmlns:cx2="http://schemas.microsoft.com/office/drawing/2015/10/21/chartex" xmlns:cx3="http://schemas.microsoft.com/office/drawing/2016/5/9/chartex" xmlns:cx4="http://schemas.microsoft.com/office/drawing/2016/5/10/chartex" xmlns:cx5="http://schemas.microsoft.com/office/drawing/2016/5/11/chartex" xmlns:cx6="http://schemas.microsoft.com/office/drawing/2016/5/12/chartex" xmlns:cx7="http://schemas.microsoft.com/office/drawing/2016/5/13/chartex" xmlns:cx8="http://schemas.microsoft.com/office/drawing/2016/5/14/chartex" xmlns:mc="http://schemas.openxmlformats.org/markup-compatibility/2006" xmlns:aink="http://schemas.microsoft.com/office/drawing/2016/ink" xmlns:am3d="http://schemas.microsoft.com/office/drawing/2017/model3d" xmlns:o="urn:schemas-microsoft-com:office:office" xmlns:r="http://schemas.openxmlformats.org/officeDocument/2006/relationships" xmlns:m="http://schemas.openxmlformats.org/officeDocument/2006/math" xmlns:v="urn:schemas-microsoft-com:vml" xmlns:wp14="http://schemas.microsoft.com/office/word/2010/wordprocessingDrawing" xmlns:wp="http://schemas.openxmlformats.org/drawingml/2006/wordprocessingDrawing" xmlns:w10="urn:schemas-microsoft-com:office:word" xmlns:w="http://schemas.openxmlformats.org/wordprocessingml/2006/main" xmlns:w14="http://schemas.microsoft.com/office/word/2010/wordml" xmlns:w15="http://schemas.microsoft.com/office/word/2012/wordml" xmlns:w16cex="http://schemas.microsoft.com/office/word/2018/wordml/cex" xmlns:w16cid="http://schemas.microsoft.com/office/word/2016/wordml/cid" xmlns:w16="http://schemas.microsoft.com/office/word/2018/wordml" xmlns:w16sdtdh="http://schemas.microsoft.com/office/word/2020/wordml/sdtdatahash" xmlns:w16se="http://schemas.microsoft.com/office/word/2015/wordml/symex" xmlns:wpg="http://schemas.microsoft.com/office/word/2010/wordprocessingGroup" xmlns:wpi="http://schemas.microsoft.com/office/word/2010/wordprocessingInk" xmlns:wne="http://schemas.microsoft.com/office/word/2006/wordml" xmlns:wps="http://schemas.microsoft.com/office/word/2010/wordprocessingShape" mc:Ignorable="w14 w15 w16se w16cid w16 w16cex w16sdtdh wp14">
   <w:abstractNum w:abstractNumId="0" w15:restartNumberingAfterBreak="0">
     <w:nsid w:val="1D882906"/>
     <w:multiLevelType w:val="multilevel"/>
@@ -4357,10 +5268,10 @@
       </w:pPr>
     </w:lvl>
   </w:abstractNum>
-  <w:num w:numId="1" w16cid:durableId="899632935">
+  <w:num w:numId="1">
     <w:abstractNumId w:val="1"/>
   </w:num>
-  <w:num w:numId="2" w16cid:durableId="423189215">
+  <w:num w:numId="2">
     <w:abstractNumId w:val="0"/>
   </w:num>
 </w:numbering>
@@ -5383,6 +6294,35 @@
       <w:ind w:left="720" w:hanging="720"/>
     </w:pPr>
   </w:style>
+  <w:style w:type="character" w:styleId="Hipervnculo">
+    <w:name w:val="Hyperlink"/>
+    <w:basedOn w:val="Fuentedeprrafopredeter"/>
+    <w:uiPriority w:val="99"/>
+    <w:semiHidden/>
+    <w:unhideWhenUsed/>
+    <w:rsid w:val="00B16DA2"/>
+    <w:rPr>
+      <w:color w:val="0000FF"/>
+      <w:u w:val="single"/>
+    </w:rPr>
+  </w:style>
+  <w:style w:type="paragraph" w:styleId="NormalWeb">
+    <w:name w:val="Normal (Web)"/>
+    <w:basedOn w:val="Normal"/>
+    <w:uiPriority w:val="99"/>
+    <w:semiHidden/>
+    <w:unhideWhenUsed/>
+    <w:rsid w:val="00F95E6F"/>
+    <w:pPr>
+      <w:spacing w:before="100" w:beforeAutospacing="1" w:after="100" w:afterAutospacing="1" w:line="240" w:lineRule="auto"/>
+      <w:jc w:val="left"/>
+    </w:pPr>
+    <w:rPr>
+      <w:rFonts w:ascii="Times New Roman" w:eastAsia="Times New Roman" w:hAnsi="Times New Roman" w:cs="Times New Roman"/>
+      <w:sz w:val="24"/>
+      <w:lang w:eastAsia="es-CO"/>
+    </w:rPr>
+  </w:style>
 </w:styles>
 </file>
 

</xml_diff>